<commit_message>
final checks for spike 11
</commit_message>
<xml_diff>
--- a/11c - Spike - Game Graphs from Data/Spike 11 Report.docx
+++ b/11c - Spike - Game Graphs from Data/Spike 11 Report.docx
@@ -1,6 +1,6 @@
 
 <file path=word/document.xml><?xml version="1.0" encoding="utf-8"?>
-<w:document xmlns:wpc="http://schemas.microsoft.com/office/word/2010/wordprocessingCanvas" xmlns:mc="http://schemas.openxmlformats.org/markup-compatibility/2006" xmlns:o="urn:schemas-microsoft-com:office:office" xmlns:r="http://schemas.openxmlformats.org/officeDocument/2006/relationships" xmlns:m="http://schemas.openxmlformats.org/officeDocument/2006/math" xmlns:v="urn:schemas-microsoft-com:vml" xmlns:wp14="http://schemas.microsoft.com/office/word/2010/wordprocessingDrawing" xmlns:wp="http://schemas.openxmlformats.org/drawingml/2006/wordprocessingDrawing" xmlns:w10="urn:schemas-microsoft-com:office:word" xmlns:w="http://schemas.openxmlformats.org/wordprocessingml/2006/main" xmlns:w14="http://schemas.microsoft.com/office/word/2010/wordml" xmlns:w15="http://schemas.microsoft.com/office/word/2012/wordml" xmlns:wpg="http://schemas.microsoft.com/office/word/2010/wordprocessingGroup" xmlns:wpi="http://schemas.microsoft.com/office/word/2010/wordprocessingInk" xmlns:wne="http://schemas.microsoft.com/office/word/2006/wordml" xmlns:wps="http://schemas.microsoft.com/office/word/2010/wordprocessingShape" mc:Ignorable="w14 w15 wp14">
+<w:document xmlns:wpc="http://schemas.microsoft.com/office/word/2010/wordprocessingCanvas" xmlns:cx="http://schemas.microsoft.com/office/drawing/2014/chartex" xmlns:cx1="http://schemas.microsoft.com/office/drawing/2015/9/8/chartex" xmlns:cx2="http://schemas.microsoft.com/office/drawing/2015/10/21/chartex" xmlns:cx3="http://schemas.microsoft.com/office/drawing/2016/5/9/chartex" xmlns:cx4="http://schemas.microsoft.com/office/drawing/2016/5/10/chartex" xmlns:cx5="http://schemas.microsoft.com/office/drawing/2016/5/11/chartex" xmlns:cx6="http://schemas.microsoft.com/office/drawing/2016/5/12/chartex" xmlns:cx7="http://schemas.microsoft.com/office/drawing/2016/5/13/chartex" xmlns:cx8="http://schemas.microsoft.com/office/drawing/2016/5/14/chartex" xmlns:mc="http://schemas.openxmlformats.org/markup-compatibility/2006" xmlns:aink="http://schemas.microsoft.com/office/drawing/2016/ink" xmlns:am3d="http://schemas.microsoft.com/office/drawing/2017/model3d" xmlns:o="urn:schemas-microsoft-com:office:office" xmlns:oel="http://schemas.microsoft.com/office/2019/extlst" xmlns:r="http://schemas.openxmlformats.org/officeDocument/2006/relationships" xmlns:m="http://schemas.openxmlformats.org/officeDocument/2006/math" xmlns:v="urn:schemas-microsoft-com:vml" xmlns:wp14="http://schemas.microsoft.com/office/word/2010/wordprocessingDrawing" xmlns:wp="http://schemas.openxmlformats.org/drawingml/2006/wordprocessingDrawing" xmlns:w10="urn:schemas-microsoft-com:office:word" xmlns:w="http://schemas.openxmlformats.org/wordprocessingml/2006/main" xmlns:w14="http://schemas.microsoft.com/office/word/2010/wordml" xmlns:w15="http://schemas.microsoft.com/office/word/2012/wordml" xmlns:w16cex="http://schemas.microsoft.com/office/word/2018/wordml/cex" xmlns:w16cid="http://schemas.microsoft.com/office/word/2016/wordml/cid" xmlns:w16="http://schemas.microsoft.com/office/word/2018/wordml" xmlns:w16du="http://schemas.microsoft.com/office/word/2023/wordml/word16du" xmlns:w16sdtdh="http://schemas.microsoft.com/office/word/2020/wordml/sdtdatahash" xmlns:w16se="http://schemas.microsoft.com/office/word/2015/wordml/symex" xmlns:wpg="http://schemas.microsoft.com/office/word/2010/wordprocessingGroup" xmlns:wpi="http://schemas.microsoft.com/office/word/2010/wordprocessingInk" xmlns:wne="http://schemas.microsoft.com/office/word/2006/wordml" xmlns:wps="http://schemas.microsoft.com/office/word/2010/wordprocessingShape" mc:Ignorable="w14 w15 w16se w16cid w16 w16cex w16sdtdh w16du wp14">
   <w:body>
     <w:p>
       <w:pPr>
@@ -17,14 +17,12 @@
         </w:rPr>
         <w:t xml:space="preserve">Spike: </w:t>
       </w:r>
-      <w:proofErr w:type="spellStart"/>
-      <w:r>
-        <w:rPr>
-          <w:rStyle w:val="SubtleReference"/>
-        </w:rPr>
-        <w:t>Spike_No</w:t>
-      </w:r>
-      <w:proofErr w:type="spellEnd"/>
+      <w:r>
+        <w:rPr>
+          <w:rStyle w:val="SubtleReference"/>
+        </w:rPr>
+        <w:t>11</w:t>
+      </w:r>
       <w:r>
         <w:rPr>
           <w:i/>
@@ -49,14 +47,26 @@
         </w:rPr>
         <w:t xml:space="preserve">Title: </w:t>
       </w:r>
-      <w:proofErr w:type="spellStart"/>
-      <w:r>
-        <w:rPr>
-          <w:rStyle w:val="SubtleReference"/>
-        </w:rPr>
-        <w:t>Spike_Title</w:t>
-      </w:r>
-      <w:proofErr w:type="spellEnd"/>
+      <w:r>
+        <w:rPr>
+          <w:rStyle w:val="SubtleReference"/>
+        </w:rPr>
+        <w:t xml:space="preserve">Game Graphs </w:t>
+      </w:r>
+      <w:proofErr w:type="gramStart"/>
+      <w:r>
+        <w:rPr>
+          <w:rStyle w:val="SubtleReference"/>
+        </w:rPr>
+        <w:t>From</w:t>
+      </w:r>
+      <w:proofErr w:type="gramEnd"/>
+      <w:r>
+        <w:rPr>
+          <w:rStyle w:val="SubtleReference"/>
+        </w:rPr>
+        <w:t xml:space="preserve"> Data</w:t>
+      </w:r>
     </w:p>
     <w:p>
       <w:pPr>
@@ -80,28 +90,24 @@
         </w:rPr>
         <w:t xml:space="preserve">Author: </w:t>
       </w:r>
-      <w:proofErr w:type="spellStart"/>
-      <w:r>
-        <w:rPr>
-          <w:rStyle w:val="SubtleReference"/>
-        </w:rPr>
-        <w:t>Your_Name</w:t>
-      </w:r>
-      <w:proofErr w:type="spellEnd"/>
+      <w:r>
+        <w:rPr>
+          <w:rStyle w:val="SubtleReference"/>
+        </w:rPr>
+        <w:t>Ben Holmes</w:t>
+      </w:r>
       <w:r>
         <w:rPr>
           <w:rStyle w:val="SubtleReference"/>
         </w:rPr>
         <w:t xml:space="preserve">, </w:t>
       </w:r>
-      <w:proofErr w:type="spellStart"/>
-      <w:r>
-        <w:rPr>
-          <w:rStyle w:val="SubtleReference"/>
-        </w:rPr>
-        <w:t>Your_ID</w:t>
-      </w:r>
-      <w:proofErr w:type="spellEnd"/>
+      <w:r>
+        <w:rPr>
+          <w:rStyle w:val="SubtleReference"/>
+        </w:rPr>
+        <w:t>103024841</w:t>
+      </w:r>
     </w:p>
     <w:p>
       <w:pPr>
@@ -127,72 +133,7 @@
     </w:p>
     <w:p>
       <w:pPr>
-        <w:rPr>
-          <w:rStyle w:val="SubtleReference"/>
-        </w:rPr>
-      </w:pPr>
-      <w:r>
-        <w:rPr>
-          <w:rStyle w:val="SubtleReference"/>
-        </w:rPr>
-        <w:t>Summarise from the spike plan goal</w:t>
-      </w:r>
-    </w:p>
-    <w:p>
-      <w:pPr>
-        <w:rPr>
-          <w:rStyle w:val="SubtleReference"/>
-        </w:rPr>
-      </w:pPr>
-      <w:r>
-        <w:rPr>
-          <w:rStyle w:val="SubtleReference"/>
-        </w:rPr>
-        <w:t xml:space="preserve">Besides this </w:t>
-      </w:r>
-      <w:r>
-        <w:rPr>
-          <w:rStyle w:val="SubtleReference"/>
-        </w:rPr>
-        <w:t>report, what else was created?</w:t>
-      </w:r>
-    </w:p>
-    <w:p>
-      <w:pPr>
-        <w:rPr>
-          <w:rStyle w:val="SubtleReference"/>
-        </w:rPr>
-      </w:pPr>
-      <w:r>
-        <w:rPr>
-          <w:rStyle w:val="SubtleReference"/>
-        </w:rPr>
-        <w:t xml:space="preserve">For </w:t>
-      </w:r>
-      <w:proofErr w:type="gramStart"/>
-      <w:r>
-        <w:rPr>
-          <w:rStyle w:val="SubtleReference"/>
-        </w:rPr>
-        <w:t>example:</w:t>
-      </w:r>
-      <w:proofErr w:type="gramEnd"/>
-      <w:r>
-        <w:rPr>
-          <w:rStyle w:val="SubtleReference"/>
-        </w:rPr>
-        <w:t xml:space="preserve"> UML diagram</w:t>
-      </w:r>
-      <w:r>
-        <w:rPr>
-          <w:rStyle w:val="SubtleReference"/>
-        </w:rPr>
-        <w:t>, code, reports</w:t>
-      </w:r>
-    </w:p>
-    <w:p>
-      <w:pPr>
-        <w:pStyle w:val="ColorfulList-Accent1"/>
+        <w:pStyle w:val="ColorfulList-Accent11"/>
         <w:numPr>
           <w:ilvl w:val="0"/>
           <w:numId w:val="1"/>
@@ -205,12 +146,12 @@
         <w:rPr>
           <w:rStyle w:val="SubtleReference"/>
         </w:rPr>
-        <w:t>Code see /spikes/spike04/</w:t>
-      </w:r>
-    </w:p>
-    <w:p>
-      <w:pPr>
-        <w:pStyle w:val="ColorfulList-Accent1"/>
+        <w:t>A design for the game graph</w:t>
+      </w:r>
+    </w:p>
+    <w:p>
+      <w:pPr>
+        <w:pStyle w:val="ColorfulList-Accent11"/>
         <w:numPr>
           <w:ilvl w:val="0"/>
           <w:numId w:val="1"/>
@@ -223,18 +164,12 @@
         <w:rPr>
           <w:rStyle w:val="SubtleReference"/>
         </w:rPr>
-        <w:t>Short report titled “ide compar</w:t>
-      </w:r>
-      <w:r>
-        <w:rPr>
-          <w:rStyle w:val="SubtleReference"/>
-        </w:rPr>
-        <w:t>ison”</w:t>
-      </w:r>
-    </w:p>
-    <w:p>
-      <w:pPr>
-        <w:pStyle w:val="ColorfulList-Accent1"/>
+        <w:t>Main function takes the txt file name via command line argument</w:t>
+      </w:r>
+    </w:p>
+    <w:p>
+      <w:pPr>
+        <w:pStyle w:val="ColorfulList-Accent11"/>
         <w:numPr>
           <w:ilvl w:val="0"/>
           <w:numId w:val="1"/>
@@ -247,47 +182,12 @@
         <w:rPr>
           <w:rStyle w:val="SubtleReference"/>
         </w:rPr>
-        <w:t>…</w:t>
-      </w:r>
-    </w:p>
-    <w:p>
-      <w:pPr>
-        <w:rPr>
-          <w:rStyle w:val="SubtleReference"/>
-        </w:rPr>
-      </w:pPr>
-    </w:p>
-    <w:p>
-      <w:pPr>
-        <w:rPr>
-          <w:b/>
-          <w:sz w:val="24"/>
-        </w:rPr>
-      </w:pPr>
-      <w:r>
-        <w:rPr>
-          <w:b/>
-          <w:sz w:val="24"/>
-        </w:rPr>
-        <w:t>Technologies, Tools, and Resources used:</w:t>
-      </w:r>
-    </w:p>
-    <w:p>
-      <w:pPr>
-        <w:rPr>
-          <w:rStyle w:val="SubtleReference"/>
-        </w:rPr>
-      </w:pPr>
-      <w:r>
-        <w:rPr>
-          <w:rStyle w:val="SubtleReference"/>
-        </w:rPr>
-        <w:t>List of information needed by someone trying to reproduce this work</w:t>
-      </w:r>
-    </w:p>
-    <w:p>
-      <w:pPr>
-        <w:pStyle w:val="ColorfulList-Accent1"/>
+        <w:t>The graph created from the text file in a data structure</w:t>
+      </w:r>
+    </w:p>
+    <w:p>
+      <w:pPr>
+        <w:pStyle w:val="ColorfulList-Accent11"/>
         <w:numPr>
           <w:ilvl w:val="0"/>
           <w:numId w:val="1"/>
@@ -300,12 +200,34 @@
         <w:rPr>
           <w:rStyle w:val="SubtleReference"/>
         </w:rPr>
-        <w:t>Visual Studio 2010</w:t>
-      </w:r>
-    </w:p>
-    <w:p>
-      <w:pPr>
-        <w:pStyle w:val="ColorfulList-Accent1"/>
+        <w:t>GO and QUIT commands working</w:t>
+      </w:r>
+    </w:p>
+    <w:p>
+      <w:pPr>
+        <w:rPr>
+          <w:rStyle w:val="SubtleReference"/>
+        </w:rPr>
+      </w:pPr>
+    </w:p>
+    <w:p>
+      <w:pPr>
+        <w:rPr>
+          <w:b/>
+          <w:sz w:val="24"/>
+        </w:rPr>
+      </w:pPr>
+      <w:r>
+        <w:rPr>
+          <w:b/>
+          <w:sz w:val="24"/>
+        </w:rPr>
+        <w:t>Technologies, Tools, and Resources used:</w:t>
+      </w:r>
+    </w:p>
+    <w:p>
+      <w:pPr>
+        <w:pStyle w:val="ColorfulList-Accent11"/>
         <w:numPr>
           <w:ilvl w:val="0"/>
           <w:numId w:val="1"/>
@@ -318,12 +240,12 @@
         <w:rPr>
           <w:rStyle w:val="SubtleReference"/>
         </w:rPr>
-        <w:t>SDL version 1.2.3.4</w:t>
-      </w:r>
-    </w:p>
-    <w:p>
-      <w:pPr>
-        <w:pStyle w:val="ColorfulList-Accent1"/>
+        <w:t>Visual studio</w:t>
+      </w:r>
+    </w:p>
+    <w:p>
+      <w:pPr>
+        <w:pStyle w:val="ColorfulList-Accent11"/>
         <w:numPr>
           <w:ilvl w:val="0"/>
           <w:numId w:val="1"/>
@@ -332,34 +254,20 @@
           <w:rStyle w:val="SubtleReference"/>
         </w:rPr>
       </w:pPr>
-      <w:r>
-        <w:rPr>
-          <w:rStyle w:val="SubtleReference"/>
-        </w:rPr>
-        <w:t>Funky Monkey</w:t>
-      </w:r>
-      <w:r>
-        <w:rPr>
-          <w:rStyle w:val="SubtleReference"/>
-        </w:rPr>
-        <w:t xml:space="preserve"> tutorials</w:t>
-      </w:r>
-      <w:r>
-        <w:rPr>
-          <w:rStyle w:val="SubtleReference"/>
-        </w:rPr>
-        <w:t>:</w:t>
-      </w:r>
-      <w:r>
-        <w:rPr>
-          <w:rStyle w:val="SubtleReference"/>
-        </w:rPr>
-        <w:t xml:space="preserve"> http://www.blahdeblah.org</w:t>
-      </w:r>
-    </w:p>
-    <w:p>
-      <w:pPr>
-        <w:pStyle w:val="ColorfulList-Accent1"/>
+      <w:hyperlink r:id="rId8" w:history="1">
+        <w:r>
+          <w:rPr>
+            <w:rStyle w:val="Hyperlink"/>
+            <w:sz w:val="28"/>
+            <w:szCs w:val="28"/>
+          </w:rPr>
+          <w:t>https://github.com/nlohmann/json</w:t>
+        </w:r>
+      </w:hyperlink>
+    </w:p>
+    <w:p>
+      <w:pPr>
+        <w:pStyle w:val="ColorfulList-Accent11"/>
         <w:numPr>
           <w:ilvl w:val="0"/>
           <w:numId w:val="1"/>
@@ -372,79 +280,12 @@
         <w:rPr>
           <w:rStyle w:val="SubtleReference"/>
         </w:rPr>
-        <w:t>…</w:t>
-      </w:r>
-    </w:p>
-    <w:p>
-      <w:pPr>
-        <w:rPr>
-          <w:rStyle w:val="SubtleReference"/>
-        </w:rPr>
-      </w:pPr>
-    </w:p>
-    <w:p>
-      <w:pPr>
-        <w:rPr>
-          <w:b/>
-          <w:sz w:val="24"/>
-        </w:rPr>
-      </w:pPr>
-      <w:r>
-        <w:rPr>
-          <w:b/>
-          <w:sz w:val="24"/>
-        </w:rPr>
-        <w:t xml:space="preserve">Tasks undertaken: </w:t>
-      </w:r>
-    </w:p>
-    <w:p>
-      <w:pPr>
-        <w:pStyle w:val="ColorfulList-Accent1"/>
-        <w:ind w:left="0"/>
-        <w:rPr>
-          <w:rStyle w:val="SubtleReference"/>
-        </w:rPr>
-      </w:pPr>
-      <w:r>
-        <w:rPr>
-          <w:rStyle w:val="SubtleReference"/>
-        </w:rPr>
-        <w:t>List key tasks likely to help another developer</w:t>
-      </w:r>
-    </w:p>
-    <w:p>
-      <w:pPr>
-        <w:pStyle w:val="ColorfulList-Accent1"/>
-        <w:ind w:left="0"/>
-        <w:rPr>
-          <w:rStyle w:val="SubtleReference"/>
-        </w:rPr>
-      </w:pPr>
-      <w:r>
-        <w:rPr>
-          <w:rStyle w:val="SubtleReference"/>
-        </w:rPr>
-        <w:t>This section should resemble a tutorial – the goal is to allow another coder to reproduce your work following these steps.</w:t>
-      </w:r>
-    </w:p>
-    <w:p>
-      <w:pPr>
-        <w:pStyle w:val="ColorfulList-Accent1"/>
-        <w:ind w:left="0"/>
-        <w:rPr>
-          <w:rStyle w:val="SubtleReference"/>
-        </w:rPr>
-      </w:pPr>
-      <w:r>
-        <w:rPr>
-          <w:rStyle w:val="SubtleReference"/>
-        </w:rPr>
-        <w:t>Eg: (Good)</w:t>
-      </w:r>
-    </w:p>
-    <w:p>
-      <w:pPr>
-        <w:pStyle w:val="ColorfulList-Accent1"/>
+        <w:t>Word</w:t>
+      </w:r>
+    </w:p>
+    <w:p>
+      <w:pPr>
+        <w:pStyle w:val="ColorfulList-Accent11"/>
         <w:numPr>
           <w:ilvl w:val="0"/>
           <w:numId w:val="1"/>
@@ -453,18 +294,42 @@
           <w:rStyle w:val="SubtleReference"/>
         </w:rPr>
       </w:pPr>
-      <w:r>
-        <w:rPr>
-          <w:rStyle w:val="SubtleReference"/>
-        </w:rPr>
-        <w:t>Download and install Visual Studio</w:t>
-      </w:r>
-      <w:bookmarkStart w:id="0" w:name="_GoBack"/>
-      <w:bookmarkEnd w:id="0"/>
-    </w:p>
-    <w:p>
-      <w:pPr>
-        <w:pStyle w:val="ColorfulList-Accent1"/>
+      <w:hyperlink r:id="rId9" w:history="1">
+        <w:r>
+          <w:rPr>
+            <w:rStyle w:val="Hyperlink"/>
+            <w:sz w:val="28"/>
+            <w:szCs w:val="28"/>
+          </w:rPr>
+          <w:t>https://json.nlohmann.me/features/arbitrary_types/</w:t>
+        </w:r>
+      </w:hyperlink>
+    </w:p>
+    <w:p>
+      <w:pPr>
+        <w:rPr>
+          <w:rStyle w:val="SubtleReference"/>
+        </w:rPr>
+      </w:pPr>
+    </w:p>
+    <w:p>
+      <w:pPr>
+        <w:rPr>
+          <w:b/>
+          <w:sz w:val="24"/>
+        </w:rPr>
+      </w:pPr>
+      <w:r>
+        <w:rPr>
+          <w:b/>
+          <w:sz w:val="24"/>
+        </w:rPr>
+        <w:t xml:space="preserve">Tasks undertaken: </w:t>
+      </w:r>
+    </w:p>
+    <w:p>
+      <w:pPr>
+        <w:pStyle w:val="ColorfulList-Accent11"/>
         <w:numPr>
           <w:ilvl w:val="0"/>
           <w:numId w:val="1"/>
@@ -477,12 +342,12 @@
         <w:rPr>
           <w:rStyle w:val="SubtleReference"/>
         </w:rPr>
-        <w:t>Download and install DirectX</w:t>
-      </w:r>
-    </w:p>
-    <w:p>
-      <w:pPr>
-        <w:pStyle w:val="ColorfulList-Accent1"/>
+        <w:t>Created design</w:t>
+      </w:r>
+    </w:p>
+    <w:p>
+      <w:pPr>
+        <w:pStyle w:val="ColorfulList-Accent11"/>
         <w:numPr>
           <w:ilvl w:val="0"/>
           <w:numId w:val="1"/>
@@ -495,12 +360,12 @@
         <w:rPr>
           <w:rStyle w:val="SubtleReference"/>
         </w:rPr>
-        <w:t>Configure VS Project File to point to the DX lib folder</w:t>
-      </w:r>
-    </w:p>
-    <w:p>
-      <w:pPr>
-        <w:pStyle w:val="ColorfulList-Accent1"/>
+        <w:t>Created file structure</w:t>
+      </w:r>
+    </w:p>
+    <w:p>
+      <w:pPr>
+        <w:pStyle w:val="ColorfulList-Accent11"/>
         <w:numPr>
           <w:ilvl w:val="0"/>
           <w:numId w:val="1"/>
@@ -513,27 +378,12 @@
         <w:rPr>
           <w:rStyle w:val="SubtleReference"/>
         </w:rPr>
-        <w:t>Compile sample code</w:t>
-      </w:r>
-    </w:p>
-    <w:p>
-      <w:pPr>
-        <w:pStyle w:val="ColorfulList-Accent1"/>
-        <w:ind w:left="0"/>
-        <w:rPr>
-          <w:rStyle w:val="SubtleReference"/>
-        </w:rPr>
-      </w:pPr>
-      <w:r>
-        <w:rPr>
-          <w:rStyle w:val="SubtleReference"/>
-        </w:rPr>
-        <w:t>Not: (Bad)</w:t>
-      </w:r>
-    </w:p>
-    <w:p>
-      <w:pPr>
-        <w:pStyle w:val="ColorfulList-Accent1"/>
+        <w:t>Created the struct for location, with Json</w:t>
+      </w:r>
+    </w:p>
+    <w:p>
+      <w:pPr>
+        <w:pStyle w:val="ColorfulList-Accent11"/>
         <w:numPr>
           <w:ilvl w:val="0"/>
           <w:numId w:val="1"/>
@@ -546,12 +396,12 @@
         <w:rPr>
           <w:rStyle w:val="SubtleReference"/>
         </w:rPr>
-        <w:t>Read the source code</w:t>
-      </w:r>
-    </w:p>
-    <w:p>
-      <w:pPr>
-        <w:pStyle w:val="ColorfulList-Accent1"/>
+        <w:t>Created the Adventure world with graph and current locations</w:t>
+      </w:r>
+    </w:p>
+    <w:p>
+      <w:pPr>
+        <w:pStyle w:val="ColorfulList-Accent11"/>
         <w:numPr>
           <w:ilvl w:val="0"/>
           <w:numId w:val="1"/>
@@ -564,12 +414,12 @@
         <w:rPr>
           <w:rStyle w:val="SubtleReference"/>
         </w:rPr>
-        <w:t>I had some trouble with SDL, so I spent a couple of weeks doing other spikes</w:t>
-      </w:r>
-    </w:p>
-    <w:p>
-      <w:pPr>
-        <w:pStyle w:val="ColorfulList-Accent1"/>
+        <w:t>Created the game loop</w:t>
+      </w:r>
+    </w:p>
+    <w:p>
+      <w:pPr>
+        <w:pStyle w:val="ColorfulList-Accent11"/>
         <w:numPr>
           <w:ilvl w:val="0"/>
           <w:numId w:val="1"/>
@@ -582,12 +432,12 @@
         <w:rPr>
           <w:rStyle w:val="SubtleReference"/>
         </w:rPr>
-        <w:t>Run code</w:t>
-      </w:r>
-    </w:p>
-    <w:p>
-      <w:pPr>
-        <w:pStyle w:val="ColorfulList-Accent1"/>
+        <w:t>Created the main function</w:t>
+      </w:r>
+    </w:p>
+    <w:p>
+      <w:pPr>
+        <w:pStyle w:val="ColorfulList-Accent11"/>
         <w:numPr>
           <w:ilvl w:val="0"/>
           <w:numId w:val="1"/>
@@ -600,12 +450,12 @@
         <w:rPr>
           <w:rStyle w:val="SubtleReference"/>
         </w:rPr>
-        <w:t>Write Spike Report</w:t>
-      </w:r>
-    </w:p>
-    <w:p>
-      <w:pPr>
-        <w:pStyle w:val="ColorfulList-Accent1"/>
+        <w:t>Created the command line accept</w:t>
+      </w:r>
+    </w:p>
+    <w:p>
+      <w:pPr>
+        <w:pStyle w:val="ColorfulList-Accent11"/>
         <w:ind w:left="0"/>
         <w:rPr>
           <w:color w:val="5A5A5A" w:themeColor="text1" w:themeTint="A5"/>
@@ -631,124 +481,652 @@
     </w:p>
     <w:p>
       <w:pPr>
-        <w:pStyle w:val="ColorfulList-Accent1"/>
-        <w:ind w:left="0"/>
-        <w:rPr>
-          <w:rStyle w:val="SubtleReference"/>
-        </w:rPr>
-      </w:pPr>
-      <w:r>
-        <w:rPr>
-          <w:rStyle w:val="SubtleReference"/>
-        </w:rPr>
-        <w:t>Describe</w:t>
-      </w:r>
-      <w:r>
-        <w:rPr>
-          <w:rStyle w:val="SubtleReference"/>
-        </w:rPr>
-        <w:t xml:space="preserve"> </w:t>
-      </w:r>
+        <w:pStyle w:val="ColorfulList-Accent11"/>
+        <w:ind w:left="0"/>
+        <w:rPr>
+          <w:rStyle w:val="SubtleReference"/>
+        </w:rPr>
+      </w:pPr>
+    </w:p>
+    <w:p>
+      <w:pPr>
+        <w:pStyle w:val="ColorfulList-Accent11"/>
+        <w:ind w:left="0"/>
+        <w:rPr>
+          <w:rStyle w:val="SubtleReference"/>
+        </w:rPr>
+      </w:pPr>
+      <w:r>
+        <w:rPr>
+          <w:rStyle w:val="SubtleReference"/>
+        </w:rPr>
+        <w:t>First was the creation of the design for the game graph, the first of the deliverables</w:t>
+      </w:r>
+    </w:p>
+    <w:p>
+      <w:pPr>
+        <w:pStyle w:val="ColorfulList-Accent11"/>
+        <w:ind w:left="0"/>
+        <w:rPr>
+          <w:rStyle w:val="SubtleReference"/>
+        </w:rPr>
+      </w:pPr>
+      <w:r>
+        <w:rPr>
+          <w:noProof/>
+          <w:color w:val="5A5A5A" w:themeColor="text1" w:themeTint="A5"/>
+          <w:sz w:val="28"/>
+          <w:szCs w:val="28"/>
+        </w:rPr>
+        <w:drawing>
+          <wp:inline distT="0" distB="0" distL="0" distR="0" wp14:anchorId="7F4662B3" wp14:editId="022F45ED">
+            <wp:extent cx="2209800" cy="2180663"/>
+            <wp:effectExtent l="0" t="0" r="0" b="0"/>
+            <wp:docPr id="1664635859" name="Picture 1" descr="A black screen with white text&#10;&#10;Description automatically generated"/>
+            <wp:cNvGraphicFramePr>
+              <a:graphicFrameLocks xmlns:a="http://schemas.openxmlformats.org/drawingml/2006/main" noChangeAspect="1"/>
+            </wp:cNvGraphicFramePr>
+            <a:graphic xmlns:a="http://schemas.openxmlformats.org/drawingml/2006/main">
+              <a:graphicData uri="http://schemas.openxmlformats.org/drawingml/2006/picture">
+                <pic:pic xmlns:pic="http://schemas.openxmlformats.org/drawingml/2006/picture">
+                  <pic:nvPicPr>
+                    <pic:cNvPr id="1664635859" name="Picture 1" descr="A black screen with white text&#10;&#10;Description automatically generated"/>
+                    <pic:cNvPicPr/>
+                  </pic:nvPicPr>
+                  <pic:blipFill>
+                    <a:blip r:embed="rId10"/>
+                    <a:stretch>
+                      <a:fillRect/>
+                    </a:stretch>
+                  </pic:blipFill>
+                  <pic:spPr>
+                    <a:xfrm>
+                      <a:off x="0" y="0"/>
+                      <a:ext cx="2214570" cy="2185370"/>
+                    </a:xfrm>
+                    <a:prstGeom prst="rect">
+                      <a:avLst/>
+                    </a:prstGeom>
+                  </pic:spPr>
+                </pic:pic>
+              </a:graphicData>
+            </a:graphic>
+          </wp:inline>
+        </w:drawing>
+      </w:r>
+    </w:p>
+    <w:p>
+      <w:pPr>
+        <w:pStyle w:val="ColorfulList-Accent11"/>
+        <w:ind w:left="0"/>
+        <w:rPr>
+          <w:rStyle w:val="SubtleReference"/>
+        </w:rPr>
+      </w:pPr>
+      <w:r>
+        <w:rPr>
+          <w:rStyle w:val="SubtleReference"/>
+        </w:rPr>
+        <w:t>This was simple albeit I had to make edits as I forgot to edit the descriptions a couple times.</w:t>
+      </w:r>
+    </w:p>
+    <w:p>
+      <w:pPr>
+        <w:pStyle w:val="ColorfulList-Accent11"/>
+        <w:ind w:left="0"/>
+        <w:rPr>
+          <w:rStyle w:val="SubtleReference"/>
+        </w:rPr>
+      </w:pPr>
+      <w:r>
+        <w:rPr>
+          <w:rStyle w:val="SubtleReference"/>
+        </w:rPr>
+        <w:lastRenderedPageBreak/>
+        <w:drawing>
+          <wp:inline distT="0" distB="0" distL="0" distR="0" wp14:anchorId="2255D0D2" wp14:editId="0B7C1DDE">
+            <wp:extent cx="5353797" cy="781159"/>
+            <wp:effectExtent l="0" t="0" r="0" b="0"/>
+            <wp:docPr id="211751557" name="Picture 1" descr="A screenshot of a computer screen&#10;&#10;Description automatically generated"/>
+            <wp:cNvGraphicFramePr>
+              <a:graphicFrameLocks xmlns:a="http://schemas.openxmlformats.org/drawingml/2006/main" noChangeAspect="1"/>
+            </wp:cNvGraphicFramePr>
+            <a:graphic xmlns:a="http://schemas.openxmlformats.org/drawingml/2006/main">
+              <a:graphicData uri="http://schemas.openxmlformats.org/drawingml/2006/picture">
+                <pic:pic xmlns:pic="http://schemas.openxmlformats.org/drawingml/2006/picture">
+                  <pic:nvPicPr>
+                    <pic:cNvPr id="211751557" name="Picture 1" descr="A screenshot of a computer screen&#10;&#10;Description automatically generated"/>
+                    <pic:cNvPicPr/>
+                  </pic:nvPicPr>
+                  <pic:blipFill>
+                    <a:blip r:embed="rId11"/>
+                    <a:stretch>
+                      <a:fillRect/>
+                    </a:stretch>
+                  </pic:blipFill>
+                  <pic:spPr>
+                    <a:xfrm>
+                      <a:off x="0" y="0"/>
+                      <a:ext cx="5353797" cy="781159"/>
+                    </a:xfrm>
+                    <a:prstGeom prst="rect">
+                      <a:avLst/>
+                    </a:prstGeom>
+                  </pic:spPr>
+                </pic:pic>
+              </a:graphicData>
+            </a:graphic>
+          </wp:inline>
+        </w:drawing>
+      </w:r>
+    </w:p>
+    <w:p>
+      <w:pPr>
+        <w:pStyle w:val="ColorfulList-Accent11"/>
+        <w:ind w:left="0"/>
+        <w:rPr>
+          <w:rStyle w:val="SubtleReference"/>
+        </w:rPr>
+      </w:pPr>
+    </w:p>
+    <w:p>
+      <w:pPr>
+        <w:pStyle w:val="ColorfulList-Accent11"/>
+        <w:ind w:left="0"/>
+        <w:rPr>
+          <w:rStyle w:val="SubtleReference"/>
+        </w:rPr>
+      </w:pPr>
       <w:proofErr w:type="gramStart"/>
       <w:r>
         <w:rPr>
           <w:rStyle w:val="SubtleReference"/>
         </w:rPr>
-        <w:t>the outcomes, and how they relate to the spike topic</w:t>
-      </w:r>
-      <w:r>
-        <w:rPr>
-          <w:rStyle w:val="SubtleReference"/>
-        </w:rPr>
-        <w:t xml:space="preserve"> + graphs/screenshots/out</w:t>
-      </w:r>
-      <w:r>
-        <w:rPr>
-          <w:rStyle w:val="SubtleReference"/>
-        </w:rPr>
-        <w:t>puts</w:t>
-      </w:r>
-      <w:r>
-        <w:rPr>
-          <w:rStyle w:val="SubtleReference"/>
-        </w:rPr>
-        <w:t xml:space="preserve"> as needed</w:t>
+        <w:t>Next</w:t>
       </w:r>
       <w:proofErr w:type="gramEnd"/>
-    </w:p>
-    <w:p>
-      <w:pPr>
-        <w:rPr>
-          <w:rStyle w:val="SubtleReference"/>
-        </w:rPr>
-      </w:pPr>
-    </w:p>
-    <w:p>
-      <w:pPr>
-        <w:rPr>
-          <w:b/>
-          <w:sz w:val="24"/>
-        </w:rPr>
-      </w:pPr>
-      <w:r>
-        <w:rPr>
-          <w:b/>
-          <w:sz w:val="24"/>
-        </w:rPr>
-        <w:t xml:space="preserve">Open issues/risks </w:t>
-      </w:r>
-      <w:r>
-        <w:rPr>
-          <w:color w:val="FF0000"/>
-          <w:sz w:val="24"/>
-        </w:rPr>
-        <w:t xml:space="preserve">[Optional – </w:t>
-      </w:r>
-      <w:r>
-        <w:rPr>
-          <w:b/>
-          <w:color w:val="FF0000"/>
-          <w:sz w:val="24"/>
-        </w:rPr>
-        <w:t>remove</w:t>
-      </w:r>
-      <w:r>
-        <w:rPr>
-          <w:color w:val="FF0000"/>
-          <w:sz w:val="24"/>
-        </w:rPr>
-        <w:t xml:space="preserve"> heading/section if not used!]</w:t>
-      </w:r>
-      <w:r>
-        <w:rPr>
-          <w:b/>
-          <w:sz w:val="24"/>
-        </w:rPr>
-        <w:t>:</w:t>
-      </w:r>
-    </w:p>
-    <w:p>
-      <w:pPr>
-        <w:pStyle w:val="ColorfulList-Accent1"/>
-        <w:ind w:left="0"/>
-        <w:rPr>
-          <w:rStyle w:val="SubtleReference"/>
-        </w:rPr>
-      </w:pPr>
-      <w:r>
-        <w:rPr>
-          <w:rStyle w:val="SubtleReference"/>
-        </w:rPr>
-        <w:t xml:space="preserve">List out the issues and risks that you have been unable to resolve at the end of the spike. You may have uncovered a whole range of new risks as well. </w:t>
-      </w:r>
-    </w:p>
-    <w:p>
-      <w:pPr>
-        <w:pStyle w:val="ColorfulList-Accent1"/>
-        <w:numPr>
-          <w:ilvl w:val="0"/>
-          <w:numId w:val="1"/>
-        </w:numPr>
+      <w:r>
+        <w:rPr>
+          <w:rStyle w:val="SubtleReference"/>
+        </w:rPr>
+        <w:t xml:space="preserve"> I created the basic file structure, meaning adding in the blank files I thought were necessary and created the initial structs and classes I would use.</w:t>
+      </w:r>
+    </w:p>
+    <w:p>
+      <w:pPr>
+        <w:pStyle w:val="ColorfulList-Accent11"/>
+        <w:ind w:left="0"/>
+        <w:rPr>
+          <w:rStyle w:val="SubtleReference"/>
+        </w:rPr>
+      </w:pPr>
+    </w:p>
+    <w:p>
+      <w:pPr>
+        <w:pStyle w:val="ColorfulList-Accent11"/>
+        <w:ind w:left="0"/>
+        <w:rPr>
+          <w:rStyle w:val="SubtleReference"/>
+        </w:rPr>
+      </w:pPr>
+      <w:r>
+        <w:rPr>
+          <w:rStyle w:val="SubtleReference"/>
+        </w:rPr>
+        <w:drawing>
+          <wp:inline distT="0" distB="0" distL="0" distR="0" wp14:anchorId="56A07C09" wp14:editId="0DDA6C8A">
+            <wp:extent cx="2648320" cy="2372056"/>
+            <wp:effectExtent l="0" t="0" r="0" b="9525"/>
+            <wp:docPr id="1091347747" name="Picture 1" descr="A computer screen shot of a code&#10;&#10;Description automatically generated"/>
+            <wp:cNvGraphicFramePr>
+              <a:graphicFrameLocks xmlns:a="http://schemas.openxmlformats.org/drawingml/2006/main" noChangeAspect="1"/>
+            </wp:cNvGraphicFramePr>
+            <a:graphic xmlns:a="http://schemas.openxmlformats.org/drawingml/2006/main">
+              <a:graphicData uri="http://schemas.openxmlformats.org/drawingml/2006/picture">
+                <pic:pic xmlns:pic="http://schemas.openxmlformats.org/drawingml/2006/picture">
+                  <pic:nvPicPr>
+                    <pic:cNvPr id="1091347747" name="Picture 1" descr="A computer screen shot of a code&#10;&#10;Description automatically generated"/>
+                    <pic:cNvPicPr/>
+                  </pic:nvPicPr>
+                  <pic:blipFill>
+                    <a:blip r:embed="rId12"/>
+                    <a:stretch>
+                      <a:fillRect/>
+                    </a:stretch>
+                  </pic:blipFill>
+                  <pic:spPr>
+                    <a:xfrm>
+                      <a:off x="0" y="0"/>
+                      <a:ext cx="2648320" cy="2372056"/>
+                    </a:xfrm>
+                    <a:prstGeom prst="rect">
+                      <a:avLst/>
+                    </a:prstGeom>
+                  </pic:spPr>
+                </pic:pic>
+              </a:graphicData>
+            </a:graphic>
+          </wp:inline>
+        </w:drawing>
+      </w:r>
+    </w:p>
+    <w:p>
+      <w:pPr>
+        <w:pStyle w:val="ColorfulList-Accent11"/>
+        <w:ind w:left="0"/>
+        <w:rPr>
+          <w:rStyle w:val="SubtleReference"/>
+        </w:rPr>
+      </w:pPr>
+      <w:r>
+        <w:rPr>
+          <w:rStyle w:val="SubtleReference"/>
+        </w:rPr>
+        <w:drawing>
+          <wp:inline distT="0" distB="0" distL="0" distR="0" wp14:anchorId="722840EC" wp14:editId="401D8C85">
+            <wp:extent cx="2524477" cy="1733792"/>
+            <wp:effectExtent l="0" t="0" r="9525" b="0"/>
+            <wp:docPr id="538522958" name="Picture 1" descr="A computer screen shot of a program code&#10;&#10;Description automatically generated"/>
+            <wp:cNvGraphicFramePr>
+              <a:graphicFrameLocks xmlns:a="http://schemas.openxmlformats.org/drawingml/2006/main" noChangeAspect="1"/>
+            </wp:cNvGraphicFramePr>
+            <a:graphic xmlns:a="http://schemas.openxmlformats.org/drawingml/2006/main">
+              <a:graphicData uri="http://schemas.openxmlformats.org/drawingml/2006/picture">
+                <pic:pic xmlns:pic="http://schemas.openxmlformats.org/drawingml/2006/picture">
+                  <pic:nvPicPr>
+                    <pic:cNvPr id="538522958" name="Picture 1" descr="A computer screen shot of a program code&#10;&#10;Description automatically generated"/>
+                    <pic:cNvPicPr/>
+                  </pic:nvPicPr>
+                  <pic:blipFill>
+                    <a:blip r:embed="rId13"/>
+                    <a:stretch>
+                      <a:fillRect/>
+                    </a:stretch>
+                  </pic:blipFill>
+                  <pic:spPr>
+                    <a:xfrm>
+                      <a:off x="0" y="0"/>
+                      <a:ext cx="2524477" cy="1733792"/>
+                    </a:xfrm>
+                    <a:prstGeom prst="rect">
+                      <a:avLst/>
+                    </a:prstGeom>
+                  </pic:spPr>
+                </pic:pic>
+              </a:graphicData>
+            </a:graphic>
+          </wp:inline>
+        </w:drawing>
+      </w:r>
+    </w:p>
+    <w:p>
+      <w:pPr>
+        <w:pStyle w:val="ColorfulList-Accent11"/>
+        <w:ind w:left="0"/>
+        <w:rPr>
+          <w:rStyle w:val="SubtleReference"/>
+        </w:rPr>
+      </w:pPr>
+      <w:r>
+        <w:rPr>
+          <w:rStyle w:val="SubtleReference"/>
+        </w:rPr>
+        <w:t xml:space="preserve">I also created the </w:t>
+      </w:r>
+      <w:proofErr w:type="spellStart"/>
+      <w:r>
+        <w:rPr>
+          <w:rStyle w:val="SubtleReference"/>
+        </w:rPr>
+        <w:t>json</w:t>
+      </w:r>
+      <w:proofErr w:type="spellEnd"/>
+      <w:r>
+        <w:rPr>
+          <w:rStyle w:val="SubtleReference"/>
+        </w:rPr>
+        <w:t xml:space="preserve"> file here</w:t>
+      </w:r>
+    </w:p>
+    <w:p>
+      <w:pPr>
+        <w:pStyle w:val="ColorfulList-Accent11"/>
+        <w:ind w:left="0"/>
+        <w:rPr>
+          <w:rStyle w:val="SubtleReference"/>
+        </w:rPr>
+      </w:pPr>
+      <w:r>
+        <w:rPr>
+          <w:rStyle w:val="SubtleReference"/>
+        </w:rPr>
+        <w:drawing>
+          <wp:inline distT="0" distB="0" distL="0" distR="0" wp14:anchorId="58705822" wp14:editId="22FFF37E">
+            <wp:extent cx="2457793" cy="1810003"/>
+            <wp:effectExtent l="0" t="0" r="0" b="0"/>
+            <wp:docPr id="1856840002" name="Picture 1" descr="A computer screen shot of text&#10;&#10;Description automatically generated"/>
+            <wp:cNvGraphicFramePr>
+              <a:graphicFrameLocks xmlns:a="http://schemas.openxmlformats.org/drawingml/2006/main" noChangeAspect="1"/>
+            </wp:cNvGraphicFramePr>
+            <a:graphic xmlns:a="http://schemas.openxmlformats.org/drawingml/2006/main">
+              <a:graphicData uri="http://schemas.openxmlformats.org/drawingml/2006/picture">
+                <pic:pic xmlns:pic="http://schemas.openxmlformats.org/drawingml/2006/picture">
+                  <pic:nvPicPr>
+                    <pic:cNvPr id="1856840002" name="Picture 1" descr="A computer screen shot of text&#10;&#10;Description automatically generated"/>
+                    <pic:cNvPicPr/>
+                  </pic:nvPicPr>
+                  <pic:blipFill>
+                    <a:blip r:embed="rId14"/>
+                    <a:stretch>
+                      <a:fillRect/>
+                    </a:stretch>
+                  </pic:blipFill>
+                  <pic:spPr>
+                    <a:xfrm>
+                      <a:off x="0" y="0"/>
+                      <a:ext cx="2457793" cy="1810003"/>
+                    </a:xfrm>
+                    <a:prstGeom prst="rect">
+                      <a:avLst/>
+                    </a:prstGeom>
+                  </pic:spPr>
+                </pic:pic>
+              </a:graphicData>
+            </a:graphic>
+          </wp:inline>
+        </w:drawing>
+      </w:r>
+      <w:r>
+        <w:rPr>
+          <w:rStyle w:val="SubtleReference"/>
+        </w:rPr>
+        <w:t>(one of the locations in the locations array)</w:t>
+      </w:r>
+    </w:p>
+    <w:p>
+      <w:pPr>
+        <w:pStyle w:val="ColorfulList-Accent11"/>
+        <w:ind w:left="0"/>
+        <w:rPr>
+          <w:rStyle w:val="SubtleReference"/>
+        </w:rPr>
+      </w:pPr>
+      <w:r>
+        <w:rPr>
+          <w:rStyle w:val="SubtleReference"/>
+        </w:rPr>
+        <w:drawing>
+          <wp:inline distT="0" distB="0" distL="0" distR="0" wp14:anchorId="23EF4218" wp14:editId="6629E5DF">
+            <wp:extent cx="6116320" cy="803910"/>
+            <wp:effectExtent l="0" t="0" r="0" b="0"/>
+            <wp:docPr id="1374567164" name="Picture 1" descr="A computer screen with white text&#10;&#10;Description automatically generated"/>
+            <wp:cNvGraphicFramePr>
+              <a:graphicFrameLocks xmlns:a="http://schemas.openxmlformats.org/drawingml/2006/main" noChangeAspect="1"/>
+            </wp:cNvGraphicFramePr>
+            <a:graphic xmlns:a="http://schemas.openxmlformats.org/drawingml/2006/main">
+              <a:graphicData uri="http://schemas.openxmlformats.org/drawingml/2006/picture">
+                <pic:pic xmlns:pic="http://schemas.openxmlformats.org/drawingml/2006/picture">
+                  <pic:nvPicPr>
+                    <pic:cNvPr id="1374567164" name="Picture 1" descr="A computer screen with white text&#10;&#10;Description automatically generated"/>
+                    <pic:cNvPicPr/>
+                  </pic:nvPicPr>
+                  <pic:blipFill>
+                    <a:blip r:embed="rId15"/>
+                    <a:stretch>
+                      <a:fillRect/>
+                    </a:stretch>
+                  </pic:blipFill>
+                  <pic:spPr>
+                    <a:xfrm>
+                      <a:off x="0" y="0"/>
+                      <a:ext cx="6116320" cy="803910"/>
+                    </a:xfrm>
+                    <a:prstGeom prst="rect">
+                      <a:avLst/>
+                    </a:prstGeom>
+                  </pic:spPr>
+                </pic:pic>
+              </a:graphicData>
+            </a:graphic>
+          </wp:inline>
+        </w:drawing>
+      </w:r>
+    </w:p>
+    <w:p>
+      <w:pPr>
+        <w:pStyle w:val="ColorfulList-Accent11"/>
+        <w:ind w:left="0"/>
+        <w:rPr>
+          <w:rStyle w:val="SubtleReference"/>
+        </w:rPr>
+      </w:pPr>
+    </w:p>
+    <w:p>
+      <w:pPr>
+        <w:pStyle w:val="ColorfulList-Accent11"/>
+        <w:ind w:left="0"/>
+        <w:rPr>
+          <w:rStyle w:val="SubtleReference"/>
+        </w:rPr>
+      </w:pPr>
+      <w:r>
+        <w:rPr>
+          <w:rStyle w:val="SubtleReference"/>
+        </w:rPr>
+        <w:t>Next was the Json parsing from the file</w:t>
+      </w:r>
+      <w:r>
+        <w:rPr>
+          <w:rStyle w:val="SubtleReference"/>
+        </w:rPr>
+        <w:t xml:space="preserve"> which took a long time to figure out because of my lack of understanding of how to iterate through the files, and a misunderstanding of how the Json file should be laid out to allow easy creation of the multiple locations in a Vector</w:t>
+      </w:r>
+      <w:r>
+        <w:rPr>
+          <w:rStyle w:val="SubtleReference"/>
+        </w:rPr>
+        <w:t>.</w:t>
+      </w:r>
+    </w:p>
+    <w:p>
+      <w:pPr>
+        <w:pStyle w:val="ColorfulList-Accent11"/>
+        <w:ind w:left="0"/>
+        <w:rPr>
+          <w:rStyle w:val="SubtleReference"/>
+        </w:rPr>
+      </w:pPr>
+    </w:p>
+    <w:p>
+      <w:pPr>
+        <w:pStyle w:val="ColorfulList-Accent11"/>
+        <w:ind w:left="0"/>
+        <w:rPr>
+          <w:rStyle w:val="SubtleReference"/>
+        </w:rPr>
+      </w:pPr>
+      <w:r>
+        <w:rPr>
+          <w:rStyle w:val="SubtleReference"/>
+        </w:rPr>
+        <w:t>I ended up putting all the locations in a single array so that I could parse them all with a single command and not have to worry about loops.</w:t>
+      </w:r>
+    </w:p>
+    <w:p>
+      <w:pPr>
+        <w:pStyle w:val="ColorfulList-Accent11"/>
+        <w:ind w:left="0"/>
+        <w:rPr>
+          <w:rStyle w:val="SubtleReference"/>
+        </w:rPr>
+      </w:pPr>
+    </w:p>
+    <w:p>
+      <w:pPr>
+        <w:pStyle w:val="ColorfulList-Accent11"/>
+        <w:ind w:left="0"/>
+        <w:rPr>
+          <w:rStyle w:val="SubtleReference"/>
+        </w:rPr>
+      </w:pPr>
+      <w:r>
+        <w:rPr>
+          <w:rStyle w:val="SubtleReference"/>
+        </w:rPr>
+        <w:drawing>
+          <wp:inline distT="0" distB="0" distL="0" distR="0" wp14:anchorId="2F7C0405" wp14:editId="4802CD7C">
+            <wp:extent cx="4010585" cy="2457793"/>
+            <wp:effectExtent l="0" t="0" r="9525" b="0"/>
+            <wp:docPr id="754349728" name="Picture 1" descr="A screen shot of a computer code&#10;&#10;Description automatically generated"/>
+            <wp:cNvGraphicFramePr>
+              <a:graphicFrameLocks xmlns:a="http://schemas.openxmlformats.org/drawingml/2006/main" noChangeAspect="1"/>
+            </wp:cNvGraphicFramePr>
+            <a:graphic xmlns:a="http://schemas.openxmlformats.org/drawingml/2006/main">
+              <a:graphicData uri="http://schemas.openxmlformats.org/drawingml/2006/picture">
+                <pic:pic xmlns:pic="http://schemas.openxmlformats.org/drawingml/2006/picture">
+                  <pic:nvPicPr>
+                    <pic:cNvPr id="754349728" name="Picture 1" descr="A screen shot of a computer code&#10;&#10;Description automatically generated"/>
+                    <pic:cNvPicPr/>
+                  </pic:nvPicPr>
+                  <pic:blipFill>
+                    <a:blip r:embed="rId16"/>
+                    <a:stretch>
+                      <a:fillRect/>
+                    </a:stretch>
+                  </pic:blipFill>
+                  <pic:spPr>
+                    <a:xfrm>
+                      <a:off x="0" y="0"/>
+                      <a:ext cx="4010585" cy="2457793"/>
+                    </a:xfrm>
+                    <a:prstGeom prst="rect">
+                      <a:avLst/>
+                    </a:prstGeom>
+                  </pic:spPr>
+                </pic:pic>
+              </a:graphicData>
+            </a:graphic>
+          </wp:inline>
+        </w:drawing>
+      </w:r>
+      <w:r>
+        <w:rPr>
+          <w:rStyle w:val="SubtleReference"/>
+        </w:rPr>
+        <w:drawing>
+          <wp:inline distT="0" distB="0" distL="0" distR="0" wp14:anchorId="63A2D43A" wp14:editId="43EC3A85">
+            <wp:extent cx="3077004" cy="2286319"/>
+            <wp:effectExtent l="0" t="0" r="9525" b="0"/>
+            <wp:docPr id="228875763" name="Picture 1" descr="A screen shot of a computer code&#10;&#10;Description automatically generated"/>
+            <wp:cNvGraphicFramePr>
+              <a:graphicFrameLocks xmlns:a="http://schemas.openxmlformats.org/drawingml/2006/main" noChangeAspect="1"/>
+            </wp:cNvGraphicFramePr>
+            <a:graphic xmlns:a="http://schemas.openxmlformats.org/drawingml/2006/main">
+              <a:graphicData uri="http://schemas.openxmlformats.org/drawingml/2006/picture">
+                <pic:pic xmlns:pic="http://schemas.openxmlformats.org/drawingml/2006/picture">
+                  <pic:nvPicPr>
+                    <pic:cNvPr id="228875763" name="Picture 1" descr="A screen shot of a computer code&#10;&#10;Description automatically generated"/>
+                    <pic:cNvPicPr/>
+                  </pic:nvPicPr>
+                  <pic:blipFill>
+                    <a:blip r:embed="rId17"/>
+                    <a:stretch>
+                      <a:fillRect/>
+                    </a:stretch>
+                  </pic:blipFill>
+                  <pic:spPr>
+                    <a:xfrm>
+                      <a:off x="0" y="0"/>
+                      <a:ext cx="3077004" cy="2286319"/>
+                    </a:xfrm>
+                    <a:prstGeom prst="rect">
+                      <a:avLst/>
+                    </a:prstGeom>
+                  </pic:spPr>
+                </pic:pic>
+              </a:graphicData>
+            </a:graphic>
+          </wp:inline>
+        </w:drawing>
+      </w:r>
+    </w:p>
+    <w:p>
+      <w:pPr>
+        <w:pStyle w:val="ColorfulList-Accent11"/>
+        <w:ind w:left="0"/>
+        <w:rPr>
+          <w:rStyle w:val="SubtleReference"/>
+        </w:rPr>
+      </w:pPr>
+      <w:r>
+        <w:rPr>
+          <w:rStyle w:val="SubtleReference"/>
+        </w:rPr>
+        <w:t>This is the third deliverable</w:t>
+      </w:r>
+    </w:p>
+    <w:p>
+      <w:pPr>
+        <w:pStyle w:val="ColorfulList-Accent11"/>
+        <w:ind w:left="0"/>
+        <w:rPr>
+          <w:rStyle w:val="SubtleReference"/>
+        </w:rPr>
+      </w:pPr>
+      <w:r>
+        <w:rPr>
+          <w:rStyle w:val="SubtleReference"/>
+        </w:rPr>
+        <w:drawing>
+          <wp:inline distT="0" distB="0" distL="0" distR="0" wp14:anchorId="37EA11F5" wp14:editId="629DF780">
+            <wp:extent cx="6116320" cy="768985"/>
+            <wp:effectExtent l="0" t="0" r="0" b="0"/>
+            <wp:docPr id="146727190" name="Picture 1" descr="A screen shot of a computer&#10;&#10;Description automatically generated"/>
+            <wp:cNvGraphicFramePr>
+              <a:graphicFrameLocks xmlns:a="http://schemas.openxmlformats.org/drawingml/2006/main" noChangeAspect="1"/>
+            </wp:cNvGraphicFramePr>
+            <a:graphic xmlns:a="http://schemas.openxmlformats.org/drawingml/2006/main">
+              <a:graphicData uri="http://schemas.openxmlformats.org/drawingml/2006/picture">
+                <pic:pic xmlns:pic="http://schemas.openxmlformats.org/drawingml/2006/picture">
+                  <pic:nvPicPr>
+                    <pic:cNvPr id="146727190" name="Picture 1" descr="A screen shot of a computer&#10;&#10;Description automatically generated"/>
+                    <pic:cNvPicPr/>
+                  </pic:nvPicPr>
+                  <pic:blipFill>
+                    <a:blip r:embed="rId18"/>
+                    <a:stretch>
+                      <a:fillRect/>
+                    </a:stretch>
+                  </pic:blipFill>
+                  <pic:spPr>
+                    <a:xfrm>
+                      <a:off x="0" y="0"/>
+                      <a:ext cx="6116320" cy="768985"/>
+                    </a:xfrm>
+                    <a:prstGeom prst="rect">
+                      <a:avLst/>
+                    </a:prstGeom>
+                  </pic:spPr>
+                </pic:pic>
+              </a:graphicData>
+            </a:graphic>
+          </wp:inline>
+        </w:drawing>
+      </w:r>
+    </w:p>
+    <w:p>
+      <w:pPr>
+        <w:pStyle w:val="ColorfulList-Accent11"/>
+        <w:ind w:left="0"/>
+        <w:rPr>
+          <w:rStyle w:val="SubtleReference"/>
+        </w:rPr>
+      </w:pPr>
+    </w:p>
+    <w:p>
+      <w:pPr>
+        <w:pStyle w:val="ColorfulList-Accent11"/>
+        <w:ind w:left="0"/>
         <w:rPr>
           <w:rStyle w:val="SubtleReference"/>
         </w:rPr>
@@ -758,109 +1136,426 @@
         <w:rPr>
           <w:rStyle w:val="SubtleReference"/>
         </w:rPr>
+        <w:t>Finally</w:t>
+      </w:r>
+      <w:proofErr w:type="gramEnd"/>
+      <w:r>
+        <w:rPr>
+          <w:rStyle w:val="SubtleReference"/>
+        </w:rPr>
+        <w:t xml:space="preserve"> was the game loop, after testing all of that worked, I created a render, update and input functions in the Adventure class (so that I would not have to pass the adventure into each of the functions)</w:t>
+      </w:r>
+    </w:p>
+    <w:p>
+      <w:pPr>
+        <w:pStyle w:val="ColorfulList-Accent11"/>
+        <w:ind w:left="0"/>
+        <w:rPr>
+          <w:rStyle w:val="SubtleReference"/>
+        </w:rPr>
+      </w:pPr>
+    </w:p>
+    <w:p>
+      <w:pPr>
+        <w:pStyle w:val="ColorfulList-Accent11"/>
+        <w:ind w:left="0"/>
+        <w:rPr>
+          <w:rStyle w:val="SubtleReference"/>
+        </w:rPr>
+      </w:pPr>
+    </w:p>
+    <w:p>
+      <w:pPr>
+        <w:pStyle w:val="ColorfulList-Accent11"/>
+        <w:ind w:left="0"/>
+        <w:rPr>
+          <w:rStyle w:val="SubtleReference"/>
+        </w:rPr>
+      </w:pPr>
+    </w:p>
+    <w:p>
+      <w:pPr>
+        <w:pStyle w:val="ColorfulList-Accent11"/>
+        <w:ind w:left="0"/>
+        <w:rPr>
+          <w:rStyle w:val="SubtleReference"/>
+        </w:rPr>
+      </w:pPr>
+      <w:r>
+        <w:rPr>
+          <w:rStyle w:val="SubtleReference"/>
+        </w:rPr>
+        <w:drawing>
+          <wp:inline distT="0" distB="0" distL="0" distR="0" wp14:anchorId="34AB3880" wp14:editId="40DC24FA">
+            <wp:extent cx="4725059" cy="1076475"/>
+            <wp:effectExtent l="0" t="0" r="0" b="9525"/>
+            <wp:docPr id="1597873886" name="Picture 1" descr="A screen shot of a computer code&#10;&#10;Description automatically generated"/>
+            <wp:cNvGraphicFramePr>
+              <a:graphicFrameLocks xmlns:a="http://schemas.openxmlformats.org/drawingml/2006/main" noChangeAspect="1"/>
+            </wp:cNvGraphicFramePr>
+            <a:graphic xmlns:a="http://schemas.openxmlformats.org/drawingml/2006/main">
+              <a:graphicData uri="http://schemas.openxmlformats.org/drawingml/2006/picture">
+                <pic:pic xmlns:pic="http://schemas.openxmlformats.org/drawingml/2006/picture">
+                  <pic:nvPicPr>
+                    <pic:cNvPr id="1597873886" name="Picture 1" descr="A screen shot of a computer code&#10;&#10;Description automatically generated"/>
+                    <pic:cNvPicPr/>
+                  </pic:nvPicPr>
+                  <pic:blipFill>
+                    <a:blip r:embed="rId19"/>
+                    <a:stretch>
+                      <a:fillRect/>
+                    </a:stretch>
+                  </pic:blipFill>
+                  <pic:spPr>
+                    <a:xfrm>
+                      <a:off x="0" y="0"/>
+                      <a:ext cx="4725059" cy="1076475"/>
+                    </a:xfrm>
+                    <a:prstGeom prst="rect">
+                      <a:avLst/>
+                    </a:prstGeom>
+                  </pic:spPr>
+                </pic:pic>
+              </a:graphicData>
+            </a:graphic>
+          </wp:inline>
+        </w:drawing>
+      </w:r>
+    </w:p>
+    <w:p>
+      <w:pPr>
+        <w:pStyle w:val="ColorfulList-Accent11"/>
+        <w:ind w:left="0"/>
+        <w:rPr>
+          <w:rStyle w:val="SubtleReference"/>
+        </w:rPr>
+      </w:pPr>
+      <w:r>
+        <w:rPr>
+          <w:rStyle w:val="SubtleReference"/>
+        </w:rPr>
+        <w:drawing>
+          <wp:inline distT="0" distB="0" distL="0" distR="0" wp14:anchorId="0C44BE81" wp14:editId="5E174FA7">
+            <wp:extent cx="5058481" cy="5906324"/>
+            <wp:effectExtent l="0" t="0" r="8890" b="0"/>
+            <wp:docPr id="2124123217" name="Picture 1" descr="A computer screen shot of code&#10;&#10;Description automatically generated"/>
+            <wp:cNvGraphicFramePr>
+              <a:graphicFrameLocks xmlns:a="http://schemas.openxmlformats.org/drawingml/2006/main" noChangeAspect="1"/>
+            </wp:cNvGraphicFramePr>
+            <a:graphic xmlns:a="http://schemas.openxmlformats.org/drawingml/2006/main">
+              <a:graphicData uri="http://schemas.openxmlformats.org/drawingml/2006/picture">
+                <pic:pic xmlns:pic="http://schemas.openxmlformats.org/drawingml/2006/picture">
+                  <pic:nvPicPr>
+                    <pic:cNvPr id="2124123217" name="Picture 1" descr="A computer screen shot of code&#10;&#10;Description automatically generated"/>
+                    <pic:cNvPicPr/>
+                  </pic:nvPicPr>
+                  <pic:blipFill>
+                    <a:blip r:embed="rId20"/>
+                    <a:stretch>
+                      <a:fillRect/>
+                    </a:stretch>
+                  </pic:blipFill>
+                  <pic:spPr>
+                    <a:xfrm>
+                      <a:off x="0" y="0"/>
+                      <a:ext cx="5058481" cy="5906324"/>
+                    </a:xfrm>
+                    <a:prstGeom prst="rect">
+                      <a:avLst/>
+                    </a:prstGeom>
+                  </pic:spPr>
+                </pic:pic>
+              </a:graphicData>
+            </a:graphic>
+          </wp:inline>
+        </w:drawing>
+      </w:r>
+    </w:p>
+    <w:p>
+      <w:pPr>
+        <w:pStyle w:val="ColorfulList-Accent11"/>
+        <w:ind w:left="0"/>
+        <w:rPr>
+          <w:rStyle w:val="SubtleReference"/>
+        </w:rPr>
+      </w:pPr>
+      <w:r>
+        <w:rPr>
+          <w:rStyle w:val="SubtleReference"/>
+        </w:rPr>
         <w:lastRenderedPageBreak/>
-        <w:t>eg</w:t>
+        <w:drawing>
+          <wp:inline distT="0" distB="0" distL="0" distR="0" wp14:anchorId="109BD20D" wp14:editId="5E52D504">
+            <wp:extent cx="3391373" cy="2105319"/>
+            <wp:effectExtent l="0" t="0" r="0" b="9525"/>
+            <wp:docPr id="288918115" name="Picture 1" descr="A computer screen with colorful text&#10;&#10;Description automatically generated"/>
+            <wp:cNvGraphicFramePr>
+              <a:graphicFrameLocks xmlns:a="http://schemas.openxmlformats.org/drawingml/2006/main" noChangeAspect="1"/>
+            </wp:cNvGraphicFramePr>
+            <a:graphic xmlns:a="http://schemas.openxmlformats.org/drawingml/2006/main">
+              <a:graphicData uri="http://schemas.openxmlformats.org/drawingml/2006/picture">
+                <pic:pic xmlns:pic="http://schemas.openxmlformats.org/drawingml/2006/picture">
+                  <pic:nvPicPr>
+                    <pic:cNvPr id="288918115" name="Picture 1" descr="A computer screen with colorful text&#10;&#10;Description automatically generated"/>
+                    <pic:cNvPicPr/>
+                  </pic:nvPicPr>
+                  <pic:blipFill>
+                    <a:blip r:embed="rId21"/>
+                    <a:stretch>
+                      <a:fillRect/>
+                    </a:stretch>
+                  </pic:blipFill>
+                  <pic:spPr>
+                    <a:xfrm>
+                      <a:off x="0" y="0"/>
+                      <a:ext cx="3391373" cy="2105319"/>
+                    </a:xfrm>
+                    <a:prstGeom prst="rect">
+                      <a:avLst/>
+                    </a:prstGeom>
+                  </pic:spPr>
+                </pic:pic>
+              </a:graphicData>
+            </a:graphic>
+          </wp:inline>
+        </w:drawing>
+      </w:r>
+    </w:p>
+    <w:p>
+      <w:pPr>
+        <w:pStyle w:val="ColorfulList-Accent11"/>
+        <w:ind w:left="0"/>
+        <w:rPr>
+          <w:rStyle w:val="SubtleReference"/>
+        </w:rPr>
+      </w:pPr>
+    </w:p>
+    <w:p>
+      <w:pPr>
+        <w:pStyle w:val="ColorfulList-Accent11"/>
+        <w:ind w:left="0"/>
+        <w:rPr>
+          <w:rStyle w:val="SubtleReference"/>
+        </w:rPr>
+      </w:pPr>
+      <w:r>
+        <w:rPr>
+          <w:rStyle w:val="SubtleReference"/>
+        </w:rPr>
+        <w:t>These would be updated to match the spec when future implementation has been done, the extensive output of the render and input functions are for testing purposes.</w:t>
+      </w:r>
+    </w:p>
+    <w:p>
+      <w:pPr>
+        <w:pStyle w:val="ColorfulList-Accent11"/>
+        <w:ind w:left="0"/>
+        <w:rPr>
+          <w:rStyle w:val="SubtleReference"/>
+        </w:rPr>
+      </w:pPr>
+      <w:r>
+        <w:rPr>
+          <w:rStyle w:val="SubtleReference"/>
+        </w:rPr>
+        <w:drawing>
+          <wp:inline distT="0" distB="0" distL="0" distR="0" wp14:anchorId="21B6C4E6" wp14:editId="20C9106E">
+            <wp:extent cx="4601217" cy="2715004"/>
+            <wp:effectExtent l="0" t="0" r="8890" b="9525"/>
+            <wp:docPr id="1918216310" name="Picture 1" descr="A screen shot of a computer&#10;&#10;Description automatically generated"/>
+            <wp:cNvGraphicFramePr>
+              <a:graphicFrameLocks xmlns:a="http://schemas.openxmlformats.org/drawingml/2006/main" noChangeAspect="1"/>
+            </wp:cNvGraphicFramePr>
+            <a:graphic xmlns:a="http://schemas.openxmlformats.org/drawingml/2006/main">
+              <a:graphicData uri="http://schemas.openxmlformats.org/drawingml/2006/picture">
+                <pic:pic xmlns:pic="http://schemas.openxmlformats.org/drawingml/2006/picture">
+                  <pic:nvPicPr>
+                    <pic:cNvPr id="1918216310" name="Picture 1" descr="A screen shot of a computer&#10;&#10;Description automatically generated"/>
+                    <pic:cNvPicPr/>
+                  </pic:nvPicPr>
+                  <pic:blipFill>
+                    <a:blip r:embed="rId22"/>
+                    <a:stretch>
+                      <a:fillRect/>
+                    </a:stretch>
+                  </pic:blipFill>
+                  <pic:spPr>
+                    <a:xfrm>
+                      <a:off x="0" y="0"/>
+                      <a:ext cx="4601217" cy="2715004"/>
+                    </a:xfrm>
+                    <a:prstGeom prst="rect">
+                      <a:avLst/>
+                    </a:prstGeom>
+                  </pic:spPr>
+                </pic:pic>
+              </a:graphicData>
+            </a:graphic>
+          </wp:inline>
+        </w:drawing>
+      </w:r>
+    </w:p>
+    <w:p>
+      <w:pPr>
+        <w:pStyle w:val="ColorfulList-Accent11"/>
+        <w:ind w:left="0"/>
+        <w:rPr>
+          <w:rStyle w:val="SubtleReference"/>
+        </w:rPr>
+      </w:pPr>
+      <w:r>
+        <w:rPr>
+          <w:rStyle w:val="SubtleReference"/>
+        </w:rPr>
+        <w:t>This is the fourth deliverable</w:t>
+      </w:r>
+    </w:p>
+    <w:p>
+      <w:pPr>
+        <w:pStyle w:val="ColorfulList-Accent11"/>
+        <w:ind w:left="0"/>
+        <w:rPr>
+          <w:rStyle w:val="SubtleReference"/>
+        </w:rPr>
+      </w:pPr>
+      <w:r>
+        <w:rPr>
+          <w:rStyle w:val="SubtleReference"/>
+        </w:rPr>
+        <w:drawing>
+          <wp:inline distT="0" distB="0" distL="0" distR="0" wp14:anchorId="217629DB" wp14:editId="5AEFA101">
+            <wp:extent cx="6116320" cy="1710690"/>
+            <wp:effectExtent l="0" t="0" r="0" b="3810"/>
+            <wp:docPr id="1317039079" name="Picture 1" descr="A computer screen shot of a program&#10;&#10;Description automatically generated"/>
+            <wp:cNvGraphicFramePr>
+              <a:graphicFrameLocks xmlns:a="http://schemas.openxmlformats.org/drawingml/2006/main" noChangeAspect="1"/>
+            </wp:cNvGraphicFramePr>
+            <a:graphic xmlns:a="http://schemas.openxmlformats.org/drawingml/2006/main">
+              <a:graphicData uri="http://schemas.openxmlformats.org/drawingml/2006/picture">
+                <pic:pic xmlns:pic="http://schemas.openxmlformats.org/drawingml/2006/picture">
+                  <pic:nvPicPr>
+                    <pic:cNvPr id="1317039079" name="Picture 1" descr="A computer screen shot of a program&#10;&#10;Description automatically generated"/>
+                    <pic:cNvPicPr/>
+                  </pic:nvPicPr>
+                  <pic:blipFill>
+                    <a:blip r:embed="rId23"/>
+                    <a:stretch>
+                      <a:fillRect/>
+                    </a:stretch>
+                  </pic:blipFill>
+                  <pic:spPr>
+                    <a:xfrm>
+                      <a:off x="0" y="0"/>
+                      <a:ext cx="6116320" cy="1710690"/>
+                    </a:xfrm>
+                    <a:prstGeom prst="rect">
+                      <a:avLst/>
+                    </a:prstGeom>
+                  </pic:spPr>
+                </pic:pic>
+              </a:graphicData>
+            </a:graphic>
+          </wp:inline>
+        </w:drawing>
+      </w:r>
+    </w:p>
+    <w:p>
+      <w:pPr>
+        <w:pStyle w:val="ColorfulList-Accent11"/>
+        <w:ind w:left="0"/>
+        <w:rPr>
+          <w:rStyle w:val="SubtleReference"/>
+        </w:rPr>
+      </w:pPr>
+    </w:p>
+    <w:p>
+      <w:pPr>
+        <w:pStyle w:val="ColorfulList-Accent11"/>
+        <w:ind w:left="0"/>
+        <w:rPr>
+          <w:rStyle w:val="SubtleReference"/>
+        </w:rPr>
+      </w:pPr>
+      <w:r>
+        <w:rPr>
+          <w:rStyle w:val="SubtleReference"/>
+        </w:rPr>
+        <w:t>Command line file name input, the second deliverable, was done last as it was simple and I didn’t think about it to the end.</w:t>
+      </w:r>
+    </w:p>
+    <w:p>
+      <w:pPr>
+        <w:pStyle w:val="ColorfulList-Accent11"/>
+        <w:ind w:left="0"/>
+        <w:rPr>
+          <w:rStyle w:val="SubtleReference"/>
+        </w:rPr>
+      </w:pPr>
+    </w:p>
+    <w:p>
+      <w:pPr>
+        <w:pStyle w:val="ColorfulList-Accent11"/>
+        <w:ind w:left="0"/>
+        <w:rPr>
+          <w:rStyle w:val="SubtleReference"/>
+        </w:rPr>
+      </w:pPr>
+    </w:p>
+    <w:p>
+      <w:pPr>
+        <w:pStyle w:val="ColorfulList-Accent11"/>
+        <w:ind w:left="0"/>
+        <w:rPr>
+          <w:rStyle w:val="SubtleReference"/>
+        </w:rPr>
+      </w:pPr>
+      <w:r>
+        <w:rPr>
+          <w:rStyle w:val="SubtleReference"/>
+        </w:rPr>
+        <w:lastRenderedPageBreak/>
+        <w:t xml:space="preserve">Currently there is not specific player, merely a current location as it was not required for there to be a player in this </w:t>
+      </w:r>
+      <w:proofErr w:type="gramStart"/>
+      <w:r>
+        <w:rPr>
+          <w:rStyle w:val="SubtleReference"/>
+        </w:rPr>
+        <w:t>spikes</w:t>
       </w:r>
       <w:proofErr w:type="gramEnd"/>
       <w:r>
         <w:rPr>
           <w:rStyle w:val="SubtleReference"/>
         </w:rPr>
-        <w:t>. Risk xyz (new)</w:t>
-      </w:r>
-    </w:p>
-    <w:p>
-      <w:pPr>
-        <w:rPr>
-          <w:rStyle w:val="SubtleReference"/>
-        </w:rPr>
-      </w:pPr>
-    </w:p>
-    <w:p>
-      <w:pPr>
-        <w:rPr>
-          <w:b/>
-          <w:sz w:val="24"/>
-        </w:rPr>
-      </w:pPr>
-      <w:r>
-        <w:rPr>
-          <w:b/>
-          <w:sz w:val="24"/>
-        </w:rPr>
-        <w:t xml:space="preserve">Recommendations </w:t>
-      </w:r>
-      <w:r>
-        <w:rPr>
-          <w:color w:val="FF0000"/>
-          <w:sz w:val="24"/>
-        </w:rPr>
-        <w:t xml:space="preserve">[Optional – </w:t>
-      </w:r>
-      <w:r>
-        <w:rPr>
-          <w:b/>
-          <w:color w:val="FF0000"/>
-          <w:sz w:val="24"/>
-        </w:rPr>
-        <w:t>remove</w:t>
-      </w:r>
-      <w:r>
-        <w:rPr>
-          <w:color w:val="FF0000"/>
-          <w:sz w:val="24"/>
-        </w:rPr>
-        <w:t xml:space="preserve"> heading/section if not used!]</w:t>
-      </w:r>
-      <w:r>
-        <w:rPr>
-          <w:b/>
-          <w:sz w:val="24"/>
-        </w:rPr>
-        <w:t>:</w:t>
-      </w:r>
-    </w:p>
-    <w:p>
-      <w:pPr>
-        <w:pStyle w:val="ColorfulList-Accent1"/>
-        <w:ind w:left="0"/>
-        <w:rPr>
-          <w:rStyle w:val="SubtleReference"/>
-        </w:rPr>
-      </w:pPr>
-      <w:r>
-        <w:rPr>
-          <w:rStyle w:val="SubtleReference"/>
-        </w:rPr>
-        <w:t xml:space="preserve">Often based on any open issues/risks </w:t>
-      </w:r>
-      <w:r>
-        <w:rPr>
-          <w:rStyle w:val="SubtleReference"/>
-        </w:rPr>
-        <w:t>i</w:t>
-      </w:r>
-      <w:r>
-        <w:rPr>
-          <w:rStyle w:val="SubtleReference"/>
-        </w:rPr>
-        <w:t xml:space="preserve">dentified. You may state that another spike is required to resolve new issues identified (or) indicate that this spike has increased </w:t>
-      </w:r>
-      <w:r>
-        <w:rPr>
-          <w:rStyle w:val="SubtleReference"/>
-        </w:rPr>
-        <w:t>your</w:t>
-      </w:r>
-      <w:r>
-        <w:rPr>
-          <w:rStyle w:val="SubtleReference"/>
-        </w:rPr>
-        <w:t xml:space="preserve"> confidence in XYZ and should move on.</w:t>
-      </w:r>
+        <w:t xml:space="preserve"> specs, if I needed to add one, it would be stored in the Adventure class</w:t>
+      </w:r>
+      <w:r>
+        <w:rPr>
+          <w:rStyle w:val="SubtleReference"/>
+        </w:rPr>
+        <w:t>.</w:t>
+      </w:r>
+    </w:p>
+    <w:p>
+      <w:pPr>
+        <w:pStyle w:val="ColorfulList-Accent11"/>
+        <w:ind w:left="0"/>
+        <w:rPr>
+          <w:rStyle w:val="SubtleReference"/>
+        </w:rPr>
+      </w:pPr>
+    </w:p>
+    <w:p>
+      <w:pPr>
+        <w:pStyle w:val="ColorfulList-Accent11"/>
+        <w:ind w:left="0"/>
+        <w:rPr>
+          <w:rStyle w:val="SubtleReference"/>
+        </w:rPr>
+      </w:pPr>
     </w:p>
     <w:sectPr>
-      <w:headerReference w:type="default" r:id="rId7"/>
+      <w:headerReference w:type="default" r:id="rId24"/>
       <w:pgSz w:w="11900" w:h="16840"/>
       <w:pgMar w:top="1440" w:right="1134" w:bottom="1440" w:left="1134" w:header="709" w:footer="709" w:gutter="0"/>
       <w:cols w:space="708"/>
@@ -870,7 +1565,7 @@
 </file>
 
 <file path=word/endnotes.xml><?xml version="1.0" encoding="utf-8"?>
-<w:endnotes xmlns:wpc="http://schemas.microsoft.com/office/word/2010/wordprocessingCanvas" xmlns:mc="http://schemas.openxmlformats.org/markup-compatibility/2006" xmlns:o="urn:schemas-microsoft-com:office:office" xmlns:r="http://schemas.openxmlformats.org/officeDocument/2006/relationships" xmlns:m="http://schemas.openxmlformats.org/officeDocument/2006/math" xmlns:v="urn:schemas-microsoft-com:vml" xmlns:wp14="http://schemas.microsoft.com/office/word/2010/wordprocessingDrawing" xmlns:wp="http://schemas.openxmlformats.org/drawingml/2006/wordprocessingDrawing" xmlns:w10="urn:schemas-microsoft-com:office:word" xmlns:w="http://schemas.openxmlformats.org/wordprocessingml/2006/main" xmlns:w14="http://schemas.microsoft.com/office/word/2010/wordml" xmlns:w15="http://schemas.microsoft.com/office/word/2012/wordml" xmlns:wpg="http://schemas.microsoft.com/office/word/2010/wordprocessingGroup" xmlns:wpi="http://schemas.microsoft.com/office/word/2010/wordprocessingInk" xmlns:wne="http://schemas.microsoft.com/office/word/2006/wordml" xmlns:wps="http://schemas.microsoft.com/office/word/2010/wordprocessingShape" mc:Ignorable="w14 w15 wp14">
+<w:endnotes xmlns:wpc="http://schemas.microsoft.com/office/word/2010/wordprocessingCanvas" xmlns:cx="http://schemas.microsoft.com/office/drawing/2014/chartex" xmlns:cx1="http://schemas.microsoft.com/office/drawing/2015/9/8/chartex" xmlns:cx2="http://schemas.microsoft.com/office/drawing/2015/10/21/chartex" xmlns:cx3="http://schemas.microsoft.com/office/drawing/2016/5/9/chartex" xmlns:cx4="http://schemas.microsoft.com/office/drawing/2016/5/10/chartex" xmlns:cx5="http://schemas.microsoft.com/office/drawing/2016/5/11/chartex" xmlns:cx6="http://schemas.microsoft.com/office/drawing/2016/5/12/chartex" xmlns:cx7="http://schemas.microsoft.com/office/drawing/2016/5/13/chartex" xmlns:cx8="http://schemas.microsoft.com/office/drawing/2016/5/14/chartex" xmlns:mc="http://schemas.openxmlformats.org/markup-compatibility/2006" xmlns:aink="http://schemas.microsoft.com/office/drawing/2016/ink" xmlns:am3d="http://schemas.microsoft.com/office/drawing/2017/model3d" xmlns:o="urn:schemas-microsoft-com:office:office" xmlns:oel="http://schemas.microsoft.com/office/2019/extlst" xmlns:r="http://schemas.openxmlformats.org/officeDocument/2006/relationships" xmlns:m="http://schemas.openxmlformats.org/officeDocument/2006/math" xmlns:v="urn:schemas-microsoft-com:vml" xmlns:wp14="http://schemas.microsoft.com/office/word/2010/wordprocessingDrawing" xmlns:wp="http://schemas.openxmlformats.org/drawingml/2006/wordprocessingDrawing" xmlns:w10="urn:schemas-microsoft-com:office:word" xmlns:w="http://schemas.openxmlformats.org/wordprocessingml/2006/main" xmlns:w14="http://schemas.microsoft.com/office/word/2010/wordml" xmlns:w15="http://schemas.microsoft.com/office/word/2012/wordml" xmlns:w16cex="http://schemas.microsoft.com/office/word/2018/wordml/cex" xmlns:w16cid="http://schemas.microsoft.com/office/word/2016/wordml/cid" xmlns:w16="http://schemas.microsoft.com/office/word/2018/wordml" xmlns:w16du="http://schemas.microsoft.com/office/word/2023/wordml/word16du" xmlns:w16sdtdh="http://schemas.microsoft.com/office/word/2020/wordml/sdtdatahash" xmlns:w16se="http://schemas.microsoft.com/office/word/2015/wordml/symex" xmlns:wpg="http://schemas.microsoft.com/office/word/2010/wordprocessingGroup" xmlns:wpi="http://schemas.microsoft.com/office/word/2010/wordprocessingInk" xmlns:wne="http://schemas.microsoft.com/office/word/2006/wordml" xmlns:wps="http://schemas.microsoft.com/office/word/2010/wordprocessingShape" mc:Ignorable="w14 w15 w16se w16cid w16 w16cex w16sdtdh w16du wp14">
   <w:endnote w:type="separator" w:id="-1">
     <w:p>
       <w:r>
@@ -889,7 +1584,7 @@
 </file>
 
 <file path=word/footnotes.xml><?xml version="1.0" encoding="utf-8"?>
-<w:footnotes xmlns:wpc="http://schemas.microsoft.com/office/word/2010/wordprocessingCanvas" xmlns:mc="http://schemas.openxmlformats.org/markup-compatibility/2006" xmlns:o="urn:schemas-microsoft-com:office:office" xmlns:r="http://schemas.openxmlformats.org/officeDocument/2006/relationships" xmlns:m="http://schemas.openxmlformats.org/officeDocument/2006/math" xmlns:v="urn:schemas-microsoft-com:vml" xmlns:wp14="http://schemas.microsoft.com/office/word/2010/wordprocessingDrawing" xmlns:wp="http://schemas.openxmlformats.org/drawingml/2006/wordprocessingDrawing" xmlns:w10="urn:schemas-microsoft-com:office:word" xmlns:w="http://schemas.openxmlformats.org/wordprocessingml/2006/main" xmlns:w14="http://schemas.microsoft.com/office/word/2010/wordml" xmlns:w15="http://schemas.microsoft.com/office/word/2012/wordml" xmlns:wpg="http://schemas.microsoft.com/office/word/2010/wordprocessingGroup" xmlns:wpi="http://schemas.microsoft.com/office/word/2010/wordprocessingInk" xmlns:wne="http://schemas.microsoft.com/office/word/2006/wordml" xmlns:wps="http://schemas.microsoft.com/office/word/2010/wordprocessingShape" mc:Ignorable="w14 w15 wp14">
+<w:footnotes xmlns:wpc="http://schemas.microsoft.com/office/word/2010/wordprocessingCanvas" xmlns:cx="http://schemas.microsoft.com/office/drawing/2014/chartex" xmlns:cx1="http://schemas.microsoft.com/office/drawing/2015/9/8/chartex" xmlns:cx2="http://schemas.microsoft.com/office/drawing/2015/10/21/chartex" xmlns:cx3="http://schemas.microsoft.com/office/drawing/2016/5/9/chartex" xmlns:cx4="http://schemas.microsoft.com/office/drawing/2016/5/10/chartex" xmlns:cx5="http://schemas.microsoft.com/office/drawing/2016/5/11/chartex" xmlns:cx6="http://schemas.microsoft.com/office/drawing/2016/5/12/chartex" xmlns:cx7="http://schemas.microsoft.com/office/drawing/2016/5/13/chartex" xmlns:cx8="http://schemas.microsoft.com/office/drawing/2016/5/14/chartex" xmlns:mc="http://schemas.openxmlformats.org/markup-compatibility/2006" xmlns:aink="http://schemas.microsoft.com/office/drawing/2016/ink" xmlns:am3d="http://schemas.microsoft.com/office/drawing/2017/model3d" xmlns:o="urn:schemas-microsoft-com:office:office" xmlns:oel="http://schemas.microsoft.com/office/2019/extlst" xmlns:r="http://schemas.openxmlformats.org/officeDocument/2006/relationships" xmlns:m="http://schemas.openxmlformats.org/officeDocument/2006/math" xmlns:v="urn:schemas-microsoft-com:vml" xmlns:wp14="http://schemas.microsoft.com/office/word/2010/wordprocessingDrawing" xmlns:wp="http://schemas.openxmlformats.org/drawingml/2006/wordprocessingDrawing" xmlns:w10="urn:schemas-microsoft-com:office:word" xmlns:w="http://schemas.openxmlformats.org/wordprocessingml/2006/main" xmlns:w14="http://schemas.microsoft.com/office/word/2010/wordml" xmlns:w15="http://schemas.microsoft.com/office/word/2012/wordml" xmlns:w16cex="http://schemas.microsoft.com/office/word/2018/wordml/cex" xmlns:w16cid="http://schemas.microsoft.com/office/word/2016/wordml/cid" xmlns:w16="http://schemas.microsoft.com/office/word/2018/wordml" xmlns:w16du="http://schemas.microsoft.com/office/word/2023/wordml/word16du" xmlns:w16sdtdh="http://schemas.microsoft.com/office/word/2020/wordml/sdtdatahash" xmlns:w16se="http://schemas.microsoft.com/office/word/2015/wordml/symex" xmlns:wpg="http://schemas.microsoft.com/office/word/2010/wordprocessingGroup" xmlns:wpi="http://schemas.microsoft.com/office/word/2010/wordprocessingInk" xmlns:wne="http://schemas.microsoft.com/office/word/2006/wordml" xmlns:wps="http://schemas.microsoft.com/office/word/2010/wordprocessingShape" mc:Ignorable="w14 w15 w16se w16cid w16 w16cex w16sdtdh w16du wp14">
   <w:footnote w:type="separator" w:id="-1">
     <w:p>
       <w:r>
@@ -908,7 +1603,7 @@
 </file>
 
 <file path=word/header1.xml><?xml version="1.0" encoding="utf-8"?>
-<w:hdr xmlns:wpc="http://schemas.microsoft.com/office/word/2010/wordprocessingCanvas" xmlns:mc="http://schemas.openxmlformats.org/markup-compatibility/2006" xmlns:o="urn:schemas-microsoft-com:office:office" xmlns:r="http://schemas.openxmlformats.org/officeDocument/2006/relationships" xmlns:m="http://schemas.openxmlformats.org/officeDocument/2006/math" xmlns:v="urn:schemas-microsoft-com:vml" xmlns:wp14="http://schemas.microsoft.com/office/word/2010/wordprocessingDrawing" xmlns:wp="http://schemas.openxmlformats.org/drawingml/2006/wordprocessingDrawing" xmlns:w10="urn:schemas-microsoft-com:office:word" xmlns:w="http://schemas.openxmlformats.org/wordprocessingml/2006/main" xmlns:w14="http://schemas.microsoft.com/office/word/2010/wordml" xmlns:w15="http://schemas.microsoft.com/office/word/2012/wordml" xmlns:wpg="http://schemas.microsoft.com/office/word/2010/wordprocessingGroup" xmlns:wpi="http://schemas.microsoft.com/office/word/2010/wordprocessingInk" xmlns:wne="http://schemas.microsoft.com/office/word/2006/wordml" xmlns:wps="http://schemas.microsoft.com/office/word/2010/wordprocessingShape" mc:Ignorable="w14 w15 wp14">
+<w:hdr xmlns:wpc="http://schemas.microsoft.com/office/word/2010/wordprocessingCanvas" xmlns:cx="http://schemas.microsoft.com/office/drawing/2014/chartex" xmlns:cx1="http://schemas.microsoft.com/office/drawing/2015/9/8/chartex" xmlns:cx2="http://schemas.microsoft.com/office/drawing/2015/10/21/chartex" xmlns:cx3="http://schemas.microsoft.com/office/drawing/2016/5/9/chartex" xmlns:cx4="http://schemas.microsoft.com/office/drawing/2016/5/10/chartex" xmlns:cx5="http://schemas.microsoft.com/office/drawing/2016/5/11/chartex" xmlns:cx6="http://schemas.microsoft.com/office/drawing/2016/5/12/chartex" xmlns:cx7="http://schemas.microsoft.com/office/drawing/2016/5/13/chartex" xmlns:cx8="http://schemas.microsoft.com/office/drawing/2016/5/14/chartex" xmlns:mc="http://schemas.openxmlformats.org/markup-compatibility/2006" xmlns:aink="http://schemas.microsoft.com/office/drawing/2016/ink" xmlns:am3d="http://schemas.microsoft.com/office/drawing/2017/model3d" xmlns:o="urn:schemas-microsoft-com:office:office" xmlns:oel="http://schemas.microsoft.com/office/2019/extlst" xmlns:r="http://schemas.openxmlformats.org/officeDocument/2006/relationships" xmlns:m="http://schemas.openxmlformats.org/officeDocument/2006/math" xmlns:v="urn:schemas-microsoft-com:vml" xmlns:wp14="http://schemas.microsoft.com/office/word/2010/wordprocessingDrawing" xmlns:wp="http://schemas.openxmlformats.org/drawingml/2006/wordprocessingDrawing" xmlns:w10="urn:schemas-microsoft-com:office:word" xmlns:w="http://schemas.openxmlformats.org/wordprocessingml/2006/main" xmlns:w14="http://schemas.microsoft.com/office/word/2010/wordml" xmlns:w15="http://schemas.microsoft.com/office/word/2012/wordml" xmlns:w16cex="http://schemas.microsoft.com/office/word/2018/wordml/cex" xmlns:w16cid="http://schemas.microsoft.com/office/word/2016/wordml/cid" xmlns:w16="http://schemas.microsoft.com/office/word/2018/wordml" xmlns:w16du="http://schemas.microsoft.com/office/word/2023/wordml/word16du" xmlns:w16sdtdh="http://schemas.microsoft.com/office/word/2020/wordml/sdtdatahash" xmlns:w16se="http://schemas.microsoft.com/office/word/2015/wordml/symex" xmlns:wpg="http://schemas.microsoft.com/office/word/2010/wordprocessingGroup" xmlns:wpi="http://schemas.microsoft.com/office/word/2010/wordprocessingInk" xmlns:wne="http://schemas.microsoft.com/office/word/2006/wordml" xmlns:wps="http://schemas.microsoft.com/office/word/2010/wordprocessingShape" mc:Ignorable="w14 w15 w16se w16cid w16 w16cex w16sdtdh w16du wp14">
   <w:p>
     <w:pPr>
       <w:pStyle w:val="Header"/>
@@ -941,7 +1636,7 @@
       <w:rPr>
         <w:noProof/>
       </w:rPr>
-      <w:t>15/08/13</w:t>
+      <w:t>21/10/24</w:t>
     </w:r>
     <w:r>
       <w:fldChar w:fldCharType="end"/>
@@ -951,8 +1646,8 @@
 </file>
 
 <file path=word/numbering.xml><?xml version="1.0" encoding="utf-8"?>
-<w:numbering xmlns:wpc="http://schemas.microsoft.com/office/word/2010/wordprocessingCanvas" xmlns:mc="http://schemas.openxmlformats.org/markup-compatibility/2006" xmlns:o="urn:schemas-microsoft-com:office:office" xmlns:r="http://schemas.openxmlformats.org/officeDocument/2006/relationships" xmlns:m="http://schemas.openxmlformats.org/officeDocument/2006/math" xmlns:v="urn:schemas-microsoft-com:vml" xmlns:wp14="http://schemas.microsoft.com/office/word/2010/wordprocessingDrawing" xmlns:wp="http://schemas.openxmlformats.org/drawingml/2006/wordprocessingDrawing" xmlns:w10="urn:schemas-microsoft-com:office:word" xmlns:w="http://schemas.openxmlformats.org/wordprocessingml/2006/main" xmlns:w14="http://schemas.microsoft.com/office/word/2010/wordml" xmlns:w15="http://schemas.microsoft.com/office/word/2012/wordml" xmlns:wpg="http://schemas.microsoft.com/office/word/2010/wordprocessingGroup" xmlns:wpi="http://schemas.microsoft.com/office/word/2010/wordprocessingInk" xmlns:wne="http://schemas.microsoft.com/office/word/2006/wordml" xmlns:wps="http://schemas.microsoft.com/office/word/2010/wordprocessingShape" mc:Ignorable="w14 w15 wp14">
-  <w:abstractNum w:abstractNumId="0">
+<w:numbering xmlns:wpc="http://schemas.microsoft.com/office/word/2010/wordprocessingCanvas" xmlns:cx="http://schemas.microsoft.com/office/drawing/2014/chartex" xmlns:cx1="http://schemas.microsoft.com/office/drawing/2015/9/8/chartex" xmlns:cx2="http://schemas.microsoft.com/office/drawing/2015/10/21/chartex" xmlns:cx3="http://schemas.microsoft.com/office/drawing/2016/5/9/chartex" xmlns:cx4="http://schemas.microsoft.com/office/drawing/2016/5/10/chartex" xmlns:cx5="http://schemas.microsoft.com/office/drawing/2016/5/11/chartex" xmlns:cx6="http://schemas.microsoft.com/office/drawing/2016/5/12/chartex" xmlns:cx7="http://schemas.microsoft.com/office/drawing/2016/5/13/chartex" xmlns:cx8="http://schemas.microsoft.com/office/drawing/2016/5/14/chartex" xmlns:mc="http://schemas.openxmlformats.org/markup-compatibility/2006" xmlns:aink="http://schemas.microsoft.com/office/drawing/2016/ink" xmlns:am3d="http://schemas.microsoft.com/office/drawing/2017/model3d" xmlns:o="urn:schemas-microsoft-com:office:office" xmlns:oel="http://schemas.microsoft.com/office/2019/extlst" xmlns:r="http://schemas.openxmlformats.org/officeDocument/2006/relationships" xmlns:m="http://schemas.openxmlformats.org/officeDocument/2006/math" xmlns:v="urn:schemas-microsoft-com:vml" xmlns:wp14="http://schemas.microsoft.com/office/word/2010/wordprocessingDrawing" xmlns:wp="http://schemas.openxmlformats.org/drawingml/2006/wordprocessingDrawing" xmlns:w10="urn:schemas-microsoft-com:office:word" xmlns:w="http://schemas.openxmlformats.org/wordprocessingml/2006/main" xmlns:w14="http://schemas.microsoft.com/office/word/2010/wordml" xmlns:w15="http://schemas.microsoft.com/office/word/2012/wordml" xmlns:w16cex="http://schemas.microsoft.com/office/word/2018/wordml/cex" xmlns:w16cid="http://schemas.microsoft.com/office/word/2016/wordml/cid" xmlns:w16="http://schemas.microsoft.com/office/word/2018/wordml" xmlns:w16du="http://schemas.microsoft.com/office/word/2023/wordml/word16du" xmlns:w16sdtdh="http://schemas.microsoft.com/office/word/2020/wordml/sdtdatahash" xmlns:w16se="http://schemas.microsoft.com/office/word/2015/wordml/symex" xmlns:wpg="http://schemas.microsoft.com/office/word/2010/wordprocessingGroup" xmlns:wpi="http://schemas.microsoft.com/office/word/2010/wordprocessingInk" xmlns:wne="http://schemas.microsoft.com/office/word/2006/wordml" xmlns:wps="http://schemas.microsoft.com/office/word/2010/wordprocessingShape" mc:Ignorable="w14 w15 w16se w16cid w16 w16cex w16sdtdh w16du wp14">
+  <w:abstractNum w:abstractNumId="0" w15:restartNumberingAfterBreak="0">
     <w:nsid w:val="3BFA2C2D"/>
     <w:multiLevelType w:val="hybridMultilevel"/>
     <w:tmpl w:val="F8A0C330"/>
@@ -1065,7 +1760,7 @@
       </w:rPr>
     </w:lvl>
   </w:abstractNum>
-  <w:abstractNum w:abstractNumId="1">
+  <w:abstractNum w:abstractNumId="1" w15:restartNumberingAfterBreak="0">
     <w:nsid w:val="7ACB05C1"/>
     <w:multiLevelType w:val="hybridMultilevel"/>
     <w:tmpl w:val="616E4C48"/>
@@ -1178,17 +1873,17 @@
       </w:rPr>
     </w:lvl>
   </w:abstractNum>
-  <w:num w:numId="1">
+  <w:num w:numId="1" w16cid:durableId="215968681">
     <w:abstractNumId w:val="1"/>
   </w:num>
-  <w:num w:numId="2">
+  <w:num w:numId="2" w16cid:durableId="621421256">
     <w:abstractNumId w:val="0"/>
   </w:num>
 </w:numbering>
 </file>
 
 <file path=word/styles.xml><?xml version="1.0" encoding="utf-8"?>
-<w:styles xmlns:mc="http://schemas.openxmlformats.org/markup-compatibility/2006" xmlns:r="http://schemas.openxmlformats.org/officeDocument/2006/relationships" xmlns:w="http://schemas.openxmlformats.org/wordprocessingml/2006/main" xmlns:w14="http://schemas.microsoft.com/office/word/2010/wordml" xmlns:w15="http://schemas.microsoft.com/office/word/2012/wordml" mc:Ignorable="w14 w15">
+<w:styles xmlns:mc="http://schemas.openxmlformats.org/markup-compatibility/2006" xmlns:r="http://schemas.openxmlformats.org/officeDocument/2006/relationships" xmlns:w="http://schemas.openxmlformats.org/wordprocessingml/2006/main" xmlns:w14="http://schemas.microsoft.com/office/word/2010/wordml" xmlns:w15="http://schemas.microsoft.com/office/word/2012/wordml" xmlns:w16cex="http://schemas.microsoft.com/office/word/2018/wordml/cex" xmlns:w16cid="http://schemas.microsoft.com/office/word/2016/wordml/cid" xmlns:w16="http://schemas.microsoft.com/office/word/2018/wordml" xmlns:w16du="http://schemas.microsoft.com/office/word/2023/wordml/word16du" xmlns:w16sdtdh="http://schemas.microsoft.com/office/word/2020/wordml/sdtdatahash" xmlns:w16se="http://schemas.microsoft.com/office/word/2015/wordml/symex" mc:Ignorable="w14 w15 w16se w16cid w16 w16cex w16sdtdh w16du">
   <w:docDefaults>
     <w:rPrDefault>
       <w:rPr>
@@ -1198,7 +1893,7 @@
     </w:rPrDefault>
     <w:pPrDefault/>
   </w:docDefaults>
-  <w:latentStyles w:defLockedState="0" w:defUIPriority="99" w:defSemiHidden="0" w:defUnhideWhenUsed="0" w:defQFormat="0" w:count="371">
+  <w:latentStyles w:defLockedState="0" w:defUIPriority="99" w:defSemiHidden="0" w:defUnhideWhenUsed="0" w:defQFormat="0" w:count="376">
     <w:lsdException w:name="Normal" w:uiPriority="0" w:qFormat="1"/>
     <w:lsdException w:name="heading 1" w:uiPriority="9" w:qFormat="1"/>
     <w:lsdException w:name="heading 2" w:uiPriority="9" w:qFormat="1"/>
@@ -1473,8 +2168,8 @@
     <w:lsdException w:name="Plain Table 5" w:uiPriority="31" w:qFormat="1"/>
     <w:lsdException w:name="Grid Table Light" w:uiPriority="32" w:qFormat="1"/>
     <w:lsdException w:name="Grid Table 1 Light" w:uiPriority="33" w:qFormat="1"/>
-    <w:lsdException w:name="Grid Table 2" w:semiHidden="1" w:uiPriority="37" w:unhideWhenUsed="1"/>
-    <w:lsdException w:name="Grid Table 3" w:semiHidden="1" w:uiPriority="39" w:unhideWhenUsed="1" w:qFormat="1"/>
+    <w:lsdException w:name="Grid Table 2" w:uiPriority="37"/>
+    <w:lsdException w:name="Grid Table 3" w:uiPriority="39" w:qFormat="1"/>
     <w:lsdException w:name="Grid Table 4" w:uiPriority="49"/>
     <w:lsdException w:name="Grid Table 5 Dark" w:uiPriority="50"/>
     <w:lsdException w:name="Grid Table 6 Colorful" w:uiPriority="51"/>
@@ -1570,6 +2265,11 @@
     <w:lsdException w:name="List Table 5 Dark Accent 6" w:uiPriority="50"/>
     <w:lsdException w:name="List Table 6 Colorful Accent 6" w:uiPriority="51"/>
     <w:lsdException w:name="List Table 7 Colorful Accent 6" w:uiPriority="52"/>
+    <w:lsdException w:name="Mention" w:semiHidden="1" w:unhideWhenUsed="1"/>
+    <w:lsdException w:name="Smart Hyperlink" w:semiHidden="1" w:unhideWhenUsed="1"/>
+    <w:lsdException w:name="Hashtag" w:semiHidden="1" w:unhideWhenUsed="1"/>
+    <w:lsdException w:name="Unresolved Mention" w:semiHidden="1" w:unhideWhenUsed="1"/>
+    <w:lsdException w:name="Smart Link" w:semiHidden="1" w:unhideWhenUsed="1"/>
   </w:latentStyles>
   <w:style w:type="paragraph" w:default="1" w:styleId="Normal">
     <w:name w:val="Normal"/>
@@ -1677,8 +2377,8 @@
       <w:szCs w:val="24"/>
     </w:rPr>
   </w:style>
-  <w:style w:type="paragraph" w:styleId="ColorfulList-Accent1">
-    <w:name w:val="Colorful List Accent 1"/>
+  <w:style w:type="paragraph" w:customStyle="1" w:styleId="ColorfulList-Accent11">
+    <w:name w:val="Colorful List - Accent 11"/>
     <w:basedOn w:val="Normal"/>
     <w:uiPriority w:val="34"/>
     <w:qFormat/>
@@ -1710,6 +2410,29 @@
       <w:i/>
       <w:iCs/>
       <w:color w:val="5B9BD5" w:themeColor="accent1"/>
+    </w:rPr>
+  </w:style>
+  <w:style w:type="character" w:styleId="Hyperlink">
+    <w:name w:val="Hyperlink"/>
+    <w:basedOn w:val="DefaultParagraphFont"/>
+    <w:uiPriority w:val="99"/>
+    <w:unhideWhenUsed/>
+    <w:rsid w:val="003A5194"/>
+    <w:rPr>
+      <w:color w:val="0563C1" w:themeColor="hyperlink"/>
+      <w:u w:val="single"/>
+    </w:rPr>
+  </w:style>
+  <w:style w:type="character" w:styleId="UnresolvedMention">
+    <w:name w:val="Unresolved Mention"/>
+    <w:basedOn w:val="DefaultParagraphFont"/>
+    <w:uiPriority w:val="99"/>
+    <w:semiHidden/>
+    <w:unhideWhenUsed/>
+    <w:rsid w:val="003A5194"/>
+    <w:rPr>
+      <w:color w:val="605E5C"/>
+      <w:shd w:val="clear" w:color="auto" w:fill="E1DFDD"/>
     </w:rPr>
   </w:style>
 </w:styles>
@@ -1974,4 +2697,16 @@
     </a:ext>
   </a:extLst>
 </a:theme>
+</file>
+
+<file path=customXml/item1.xml><?xml version="1.0" encoding="utf-8"?>
+<b:Sources xmlns:b="http://schemas.openxmlformats.org/officeDocument/2006/bibliography" xmlns="http://schemas.openxmlformats.org/officeDocument/2006/bibliography" SelectedStyle="\APASixthEditionOfficeOnline.xsl" StyleName="APA" Version="6"/>
+</file>
+
+<file path=customXml/itemProps1.xml><?xml version="1.0" encoding="utf-8"?>
+<ds:datastoreItem xmlns:ds="http://schemas.openxmlformats.org/officeDocument/2006/customXml" ds:itemID="{1D5A0070-EFDD-4ED8-B105-92E42BFEE3AE}">
+  <ds:schemaRefs>
+    <ds:schemaRef ds:uri="http://schemas.openxmlformats.org/officeDocument/2006/bibliography"/>
+  </ds:schemaRefs>
+</ds:datastoreItem>
 </file>
</xml_diff>

<commit_message>
Made the graph a map instead of vector!
</commit_message>
<xml_diff>
--- a/11c - Spike - Game Graphs from Data/Spike 11 Report.docx
+++ b/11c - Spike - Game Graphs from Data/Spike 11 Report.docx
@@ -581,6 +581,7 @@
       <w:r>
         <w:rPr>
           <w:rStyle w:val="SubtleReference"/>
+          <w:noProof/>
         </w:rPr>
         <w:lastRenderedPageBreak/>
         <w:drawing>
@@ -672,6 +673,7 @@
       <w:r>
         <w:rPr>
           <w:rStyle w:val="SubtleReference"/>
+          <w:noProof/>
         </w:rPr>
         <w:drawing>
           <wp:inline distT="0" distB="0" distL="0" distR="0" wp14:anchorId="56A07C09" wp14:editId="0DDA6C8A">
@@ -721,6 +723,7 @@
       <w:r>
         <w:rPr>
           <w:rStyle w:val="SubtleReference"/>
+          <w:noProof/>
         </w:rPr>
         <w:drawing>
           <wp:inline distT="0" distB="0" distL="0" distR="0" wp14:anchorId="722840EC" wp14:editId="401D8C85">
@@ -799,6 +802,7 @@
       <w:r>
         <w:rPr>
           <w:rStyle w:val="SubtleReference"/>
+          <w:noProof/>
         </w:rPr>
         <w:drawing>
           <wp:inline distT="0" distB="0" distL="0" distR="0" wp14:anchorId="58705822" wp14:editId="22FFF37E">
@@ -854,6 +858,7 @@
       <w:r>
         <w:rPr>
           <w:rStyle w:val="SubtleReference"/>
+          <w:noProof/>
         </w:rPr>
         <w:drawing>
           <wp:inline distT="0" distB="0" distL="0" distR="0" wp14:anchorId="23EF4218" wp14:editId="6629E5DF">
@@ -972,6 +977,7 @@
       <w:r>
         <w:rPr>
           <w:rStyle w:val="SubtleReference"/>
+          <w:noProof/>
         </w:rPr>
         <w:drawing>
           <wp:inline distT="0" distB="0" distL="0" distR="0" wp14:anchorId="2F7C0405" wp14:editId="4802CD7C">
@@ -1012,6 +1018,7 @@
       <w:r>
         <w:rPr>
           <w:rStyle w:val="SubtleReference"/>
+          <w:noProof/>
         </w:rPr>
         <w:drawing>
           <wp:inline distT="0" distB="0" distL="0" distR="0" wp14:anchorId="63A2D43A" wp14:editId="43EC3A85">
@@ -1076,6 +1083,7 @@
       <w:r>
         <w:rPr>
           <w:rStyle w:val="SubtleReference"/>
+          <w:noProof/>
         </w:rPr>
         <w:drawing>
           <wp:inline distT="0" distB="0" distL="0" distR="0" wp14:anchorId="37EA11F5" wp14:editId="629DF780">
@@ -1184,6 +1192,7 @@
       <w:r>
         <w:rPr>
           <w:rStyle w:val="SubtleReference"/>
+          <w:noProof/>
         </w:rPr>
         <w:drawing>
           <wp:inline distT="0" distB="0" distL="0" distR="0" wp14:anchorId="34AB3880" wp14:editId="40DC24FA">
@@ -1233,6 +1242,7 @@
       <w:r>
         <w:rPr>
           <w:rStyle w:val="SubtleReference"/>
+          <w:noProof/>
         </w:rPr>
         <w:drawing>
           <wp:inline distT="0" distB="0" distL="0" distR="0" wp14:anchorId="0C44BE81" wp14:editId="5E174FA7">
@@ -1282,6 +1292,7 @@
       <w:r>
         <w:rPr>
           <w:rStyle w:val="SubtleReference"/>
+          <w:noProof/>
         </w:rPr>
         <w:lastRenderedPageBreak/>
         <w:drawing>
@@ -1356,6 +1367,7 @@
       <w:r>
         <w:rPr>
           <w:rStyle w:val="SubtleReference"/>
+          <w:noProof/>
         </w:rPr>
         <w:drawing>
           <wp:inline distT="0" distB="0" distL="0" distR="0" wp14:anchorId="21B6C4E6" wp14:editId="20C9106E">
@@ -1420,6 +1432,7 @@
       <w:r>
         <w:rPr>
           <w:rStyle w:val="SubtleReference"/>
+          <w:noProof/>
         </w:rPr>
         <w:drawing>
           <wp:inline distT="0" distB="0" distL="0" distR="0" wp14:anchorId="217629DB" wp14:editId="5AEFA101">
@@ -1554,8 +1567,169 @@
         </w:rPr>
       </w:pPr>
     </w:p>
+    <w:p>
+      <w:pPr>
+        <w:pStyle w:val="ColorfulList-Accent11"/>
+        <w:ind w:left="0"/>
+        <w:rPr>
+          <w:rStyle w:val="SubtleReference"/>
+        </w:rPr>
+      </w:pPr>
+    </w:p>
+    <w:p>
+      <w:pPr>
+        <w:pStyle w:val="ColorfulList-Accent11"/>
+        <w:ind w:left="0"/>
+        <w:rPr>
+          <w:rStyle w:val="SubtleReference"/>
+        </w:rPr>
+      </w:pPr>
+      <w:r>
+        <w:rPr>
+          <w:rStyle w:val="SubtleReference"/>
+        </w:rPr>
+        <w:t>Just after I submitted the first time, I realised how to make the graph use map instead of vector. Current was switched to string instead of a location as well (the string is the key mapping to the current location in the graph)</w:t>
+      </w:r>
+    </w:p>
+    <w:p>
+      <w:pPr>
+        <w:pStyle w:val="ColorfulList-Accent11"/>
+        <w:ind w:left="0"/>
+        <w:rPr>
+          <w:rStyle w:val="SubtleReference"/>
+        </w:rPr>
+      </w:pPr>
+    </w:p>
+    <w:p>
+      <w:pPr>
+        <w:pStyle w:val="ColorfulList-Accent11"/>
+        <w:ind w:left="0"/>
+        <w:rPr>
+          <w:rStyle w:val="SubtleReference"/>
+        </w:rPr>
+      </w:pPr>
+      <w:r>
+        <w:rPr>
+          <w:rStyle w:val="SubtleReference"/>
+        </w:rPr>
+        <w:t>From:</w:t>
+      </w:r>
+    </w:p>
+    <w:p>
+      <w:pPr>
+        <w:pStyle w:val="ColorfulList-Accent11"/>
+        <w:ind w:left="0"/>
+        <w:rPr>
+          <w:rStyle w:val="SubtleReference"/>
+        </w:rPr>
+      </w:pPr>
+      <w:r>
+        <w:rPr>
+          <w:noProof/>
+        </w:rPr>
+        <w:drawing>
+          <wp:inline distT="0" distB="0" distL="0" distR="0" wp14:anchorId="737B4350" wp14:editId="217E3AF3">
+            <wp:extent cx="2895238" cy="571429"/>
+            <wp:effectExtent l="0" t="0" r="635" b="635"/>
+            <wp:docPr id="554735771" name="Picture 1" descr="A screenshot of a computer&#10;&#10;Description automatically generated"/>
+            <wp:cNvGraphicFramePr>
+              <a:graphicFrameLocks xmlns:a="http://schemas.openxmlformats.org/drawingml/2006/main" noChangeAspect="1"/>
+            </wp:cNvGraphicFramePr>
+            <a:graphic xmlns:a="http://schemas.openxmlformats.org/drawingml/2006/main">
+              <a:graphicData uri="http://schemas.openxmlformats.org/drawingml/2006/picture">
+                <pic:pic xmlns:pic="http://schemas.openxmlformats.org/drawingml/2006/picture">
+                  <pic:nvPicPr>
+                    <pic:cNvPr id="554735771" name="Picture 1" descr="A screenshot of a computer&#10;&#10;Description automatically generated"/>
+                    <pic:cNvPicPr/>
+                  </pic:nvPicPr>
+                  <pic:blipFill>
+                    <a:blip r:embed="rId24"/>
+                    <a:stretch>
+                      <a:fillRect/>
+                    </a:stretch>
+                  </pic:blipFill>
+                  <pic:spPr>
+                    <a:xfrm>
+                      <a:off x="0" y="0"/>
+                      <a:ext cx="2895238" cy="571429"/>
+                    </a:xfrm>
+                    <a:prstGeom prst="rect">
+                      <a:avLst/>
+                    </a:prstGeom>
+                  </pic:spPr>
+                </pic:pic>
+              </a:graphicData>
+            </a:graphic>
+          </wp:inline>
+        </w:drawing>
+      </w:r>
+    </w:p>
+    <w:p>
+      <w:pPr>
+        <w:pStyle w:val="ColorfulList-Accent11"/>
+        <w:ind w:left="0"/>
+        <w:rPr>
+          <w:rStyle w:val="SubtleReference"/>
+        </w:rPr>
+      </w:pPr>
+      <w:r>
+        <w:rPr>
+          <w:rStyle w:val="SubtleReference"/>
+        </w:rPr>
+        <w:t>To:</w:t>
+      </w:r>
+    </w:p>
+    <w:p>
+      <w:pPr>
+        <w:pStyle w:val="ColorfulList-Accent11"/>
+        <w:ind w:left="0"/>
+        <w:rPr>
+          <w:rStyle w:val="SubtleReference"/>
+        </w:rPr>
+      </w:pPr>
+      <w:r>
+        <w:rPr>
+          <w:noProof/>
+        </w:rPr>
+        <w:drawing>
+          <wp:inline distT="0" distB="0" distL="0" distR="0" wp14:anchorId="1BA57437" wp14:editId="7A07EB94">
+            <wp:extent cx="5257143" cy="1333333"/>
+            <wp:effectExtent l="0" t="0" r="1270" b="635"/>
+            <wp:docPr id="1967091489" name="Picture 1" descr="A screen shot of a computer code&#10;&#10;Description automatically generated"/>
+            <wp:cNvGraphicFramePr>
+              <a:graphicFrameLocks xmlns:a="http://schemas.openxmlformats.org/drawingml/2006/main" noChangeAspect="1"/>
+            </wp:cNvGraphicFramePr>
+            <a:graphic xmlns:a="http://schemas.openxmlformats.org/drawingml/2006/main">
+              <a:graphicData uri="http://schemas.openxmlformats.org/drawingml/2006/picture">
+                <pic:pic xmlns:pic="http://schemas.openxmlformats.org/drawingml/2006/picture">
+                  <pic:nvPicPr>
+                    <pic:cNvPr id="1967091489" name="Picture 1" descr="A screen shot of a computer code&#10;&#10;Description automatically generated"/>
+                    <pic:cNvPicPr/>
+                  </pic:nvPicPr>
+                  <pic:blipFill>
+                    <a:blip r:embed="rId25"/>
+                    <a:stretch>
+                      <a:fillRect/>
+                    </a:stretch>
+                  </pic:blipFill>
+                  <pic:spPr>
+                    <a:xfrm>
+                      <a:off x="0" y="0"/>
+                      <a:ext cx="5257143" cy="1333333"/>
+                    </a:xfrm>
+                    <a:prstGeom prst="rect">
+                      <a:avLst/>
+                    </a:prstGeom>
+                  </pic:spPr>
+                </pic:pic>
+              </a:graphicData>
+            </a:graphic>
+          </wp:inline>
+        </w:drawing>
+      </w:r>
+    </w:p>
     <w:sectPr>
-      <w:headerReference w:type="default" r:id="rId24"/>
+      <w:headerReference w:type="default" r:id="rId26"/>
       <w:pgSz w:w="11900" w:h="16840"/>
       <w:pgMar w:top="1440" w:right="1134" w:bottom="1440" w:left="1134" w:header="709" w:footer="709" w:gutter="0"/>
       <w:cols w:space="708"/>

</xml_diff>

<commit_message>
Spike 11 report save
</commit_message>
<xml_diff>
--- a/11c - Spike - Game Graphs from Data/Spike 11 Report.docx
+++ b/11c - Spike - Game Graphs from Data/Spike 11 Report.docx
@@ -51,21 +51,7 @@
         <w:rPr>
           <w:rStyle w:val="SubtleReference"/>
         </w:rPr>
-        <w:t xml:space="preserve">Game Graphs </w:t>
-      </w:r>
-      <w:proofErr w:type="gramStart"/>
-      <w:r>
-        <w:rPr>
-          <w:rStyle w:val="SubtleReference"/>
-        </w:rPr>
-        <w:t>From</w:t>
-      </w:r>
-      <w:proofErr w:type="gramEnd"/>
-      <w:r>
-        <w:rPr>
-          <w:rStyle w:val="SubtleReference"/>
-        </w:rPr>
-        <w:t xml:space="preserve"> Data</w:t>
+        <w:t>Game Graphs From Data</w:t>
       </w:r>
     </w:p>
     <w:p>
@@ -638,19 +624,11 @@
           <w:rStyle w:val="SubtleReference"/>
         </w:rPr>
       </w:pPr>
-      <w:proofErr w:type="gramStart"/>
-      <w:r>
-        <w:rPr>
-          <w:rStyle w:val="SubtleReference"/>
-        </w:rPr>
-        <w:t>Next</w:t>
-      </w:r>
-      <w:proofErr w:type="gramEnd"/>
-      <w:r>
-        <w:rPr>
-          <w:rStyle w:val="SubtleReference"/>
-        </w:rPr>
-        <w:t xml:space="preserve"> I created the basic file structure, meaning adding in the blank files I thought were necessary and created the initial structs and classes I would use.</w:t>
+      <w:r>
+        <w:rPr>
+          <w:rStyle w:val="SubtleReference"/>
+        </w:rPr>
+        <w:t>Next I created the basic file structure, meaning adding in the blank files I thought were necessary and created the initial structs and classes I would use.</w:t>
       </w:r>
     </w:p>
     <w:p>
@@ -774,21 +752,7 @@
         <w:rPr>
           <w:rStyle w:val="SubtleReference"/>
         </w:rPr>
-        <w:t xml:space="preserve">I also created the </w:t>
-      </w:r>
-      <w:proofErr w:type="spellStart"/>
-      <w:r>
-        <w:rPr>
-          <w:rStyle w:val="SubtleReference"/>
-        </w:rPr>
-        <w:t>json</w:t>
-      </w:r>
-      <w:proofErr w:type="spellEnd"/>
-      <w:r>
-        <w:rPr>
-          <w:rStyle w:val="SubtleReference"/>
-        </w:rPr>
-        <w:t xml:space="preserve"> file here</w:t>
+        <w:t>I also created the json file here</w:t>
       </w:r>
     </w:p>
     <w:p>
@@ -1139,19 +1103,11 @@
           <w:rStyle w:val="SubtleReference"/>
         </w:rPr>
       </w:pPr>
-      <w:proofErr w:type="gramStart"/>
-      <w:r>
-        <w:rPr>
-          <w:rStyle w:val="SubtleReference"/>
-        </w:rPr>
-        <w:t>Finally</w:t>
-      </w:r>
-      <w:proofErr w:type="gramEnd"/>
-      <w:r>
-        <w:rPr>
-          <w:rStyle w:val="SubtleReference"/>
-        </w:rPr>
-        <w:t xml:space="preserve"> was the game loop, after testing all of that worked, I created a render, update and input functions in the Adventure class (so that I would not have to pass the adventure into each of the functions)</w:t>
+      <w:r>
+        <w:rPr>
+          <w:rStyle w:val="SubtleReference"/>
+        </w:rPr>
+        <w:t>Finally was the game loop, after testing all of that worked, I created a render, update and input functions in the Adventure class (so that I would not have to pass the adventure into each of the functions)</w:t>
       </w:r>
     </w:p>
     <w:p>
@@ -1526,21 +1482,7 @@
           <w:rStyle w:val="SubtleReference"/>
         </w:rPr>
         <w:lastRenderedPageBreak/>
-        <w:t xml:space="preserve">Currently there is not specific player, merely a current location as it was not required for there to be a player in this </w:t>
-      </w:r>
-      <w:proofErr w:type="gramStart"/>
-      <w:r>
-        <w:rPr>
-          <w:rStyle w:val="SubtleReference"/>
-        </w:rPr>
-        <w:t>spikes</w:t>
-      </w:r>
-      <w:proofErr w:type="gramEnd"/>
-      <w:r>
-        <w:rPr>
-          <w:rStyle w:val="SubtleReference"/>
-        </w:rPr>
-        <w:t xml:space="preserve"> specs, if I needed to add one, it would be stored in the Adventure class</w:t>
+        <w:t>Currently there is not specific player, merely a current location as it was not required for there to be a player in this spikes specs, if I needed to add one, it would be stored in the Adventure class</w:t>
       </w:r>
       <w:r>
         <w:rPr>
@@ -1728,8 +1670,108 @@
         </w:drawing>
       </w:r>
     </w:p>
+    <w:p>
+      <w:pPr>
+        <w:pStyle w:val="ColorfulList-Accent11"/>
+        <w:ind w:left="0"/>
+        <w:rPr>
+          <w:rStyle w:val="SubtleReference"/>
+        </w:rPr>
+      </w:pPr>
+    </w:p>
+    <w:p>
+      <w:pPr>
+        <w:pStyle w:val="ColorfulList-Accent11"/>
+        <w:ind w:left="0"/>
+        <w:rPr>
+          <w:rStyle w:val="SubtleReference"/>
+        </w:rPr>
+      </w:pPr>
+      <w:r>
+        <w:rPr>
+          <w:rStyle w:val="SubtleReference"/>
+        </w:rPr>
+        <w:t>This will significantly help me out in regards to future spikes both in figuring out how to do similar, and accessing the graph in the future.</w:t>
+      </w:r>
+    </w:p>
+    <w:p>
+      <w:pPr>
+        <w:pStyle w:val="ColorfulList-Accent11"/>
+        <w:ind w:left="0"/>
+        <w:rPr>
+          <w:rStyle w:val="SubtleReference"/>
+        </w:rPr>
+      </w:pPr>
+    </w:p>
+    <w:p>
+      <w:pPr>
+        <w:pStyle w:val="ColorfulList-Accent11"/>
+        <w:ind w:left="0"/>
+        <w:rPr>
+          <w:rStyle w:val="SubtleReference"/>
+        </w:rPr>
+      </w:pPr>
+      <w:r>
+        <w:rPr>
+          <w:rStyle w:val="SubtleReference"/>
+        </w:rPr>
+        <w:drawing>
+          <wp:inline distT="0" distB="0" distL="0" distR="0" wp14:anchorId="272D8108" wp14:editId="158C7A7F">
+            <wp:extent cx="5801535" cy="762106"/>
+            <wp:effectExtent l="0" t="0" r="8890" b="0"/>
+            <wp:docPr id="1926417178" name="Picture 1" descr="A screenshot of a computer&#10;&#10;Description automatically generated"/>
+            <wp:cNvGraphicFramePr>
+              <a:graphicFrameLocks xmlns:a="http://schemas.openxmlformats.org/drawingml/2006/main" noChangeAspect="1"/>
+            </wp:cNvGraphicFramePr>
+            <a:graphic xmlns:a="http://schemas.openxmlformats.org/drawingml/2006/main">
+              <a:graphicData uri="http://schemas.openxmlformats.org/drawingml/2006/picture">
+                <pic:pic xmlns:pic="http://schemas.openxmlformats.org/drawingml/2006/picture">
+                  <pic:nvPicPr>
+                    <pic:cNvPr id="1926417178" name="Picture 1" descr="A screenshot of a computer&#10;&#10;Description automatically generated"/>
+                    <pic:cNvPicPr/>
+                  </pic:nvPicPr>
+                  <pic:blipFill>
+                    <a:blip r:embed="rId26"/>
+                    <a:stretch>
+                      <a:fillRect/>
+                    </a:stretch>
+                  </pic:blipFill>
+                  <pic:spPr>
+                    <a:xfrm>
+                      <a:off x="0" y="0"/>
+                      <a:ext cx="5801535" cy="762106"/>
+                    </a:xfrm>
+                    <a:prstGeom prst="rect">
+                      <a:avLst/>
+                    </a:prstGeom>
+                  </pic:spPr>
+                </pic:pic>
+              </a:graphicData>
+            </a:graphic>
+          </wp:inline>
+        </w:drawing>
+      </w:r>
+    </w:p>
+    <w:p>
+      <w:pPr>
+        <w:pStyle w:val="ColorfulList-Accent11"/>
+        <w:ind w:left="0"/>
+        <w:rPr>
+          <w:rStyle w:val="SubtleReference"/>
+        </w:rPr>
+      </w:pPr>
+    </w:p>
+    <w:p>
+      <w:pPr>
+        <w:pStyle w:val="ColorfulList-Accent11"/>
+        <w:ind w:left="0"/>
+        <w:rPr>
+          <w:rStyle w:val="SubtleReference"/>
+        </w:rPr>
+      </w:pPr>
+    </w:p>
     <w:sectPr>
-      <w:headerReference w:type="default" r:id="rId26"/>
+      <w:headerReference w:type="default" r:id="rId27"/>
       <w:pgSz w:w="11900" w:h="16840"/>
       <w:pgMar w:top="1440" w:right="1134" w:bottom="1440" w:left="1134" w:header="709" w:footer="709" w:gutter="0"/>
       <w:cols w:space="708"/>

</xml_diff>

<commit_message>
Spike 11 ==== Made a change to the graph/map cause it wasnt as good as it could be
</commit_message>
<xml_diff>
--- a/11c - Spike - Game Graphs from Data/Spike 11 Report.docx
+++ b/11c - Spike - Game Graphs from Data/Spike 11 Report.docx
@@ -1714,6 +1714,7 @@
       <w:r>
         <w:rPr>
           <w:rStyle w:val="SubtleReference"/>
+          <w:noProof/>
         </w:rPr>
         <w:drawing>
           <wp:inline distT="0" distB="0" distL="0" distR="0" wp14:anchorId="272D8108" wp14:editId="158C7A7F">
@@ -1770,8 +1771,367 @@
         </w:rPr>
       </w:pPr>
     </w:p>
+    <w:p>
+      <w:pPr>
+        <w:pStyle w:val="ColorfulList-Accent11"/>
+        <w:ind w:left="0"/>
+        <w:rPr>
+          <w:rStyle w:val="SubtleReference"/>
+        </w:rPr>
+      </w:pPr>
+    </w:p>
+    <w:p>
+      <w:pPr>
+        <w:pStyle w:val="Heading1"/>
+        <w:rPr>
+          <w:rStyle w:val="SubtleReference"/>
+          <w:color w:val="2E74B5" w:themeColor="accent1" w:themeShade="BF"/>
+          <w:sz w:val="32"/>
+          <w:szCs w:val="32"/>
+        </w:rPr>
+      </w:pPr>
+      <w:r>
+        <w:rPr>
+          <w:rStyle w:val="SubtleReference"/>
+          <w:color w:val="2E74B5" w:themeColor="accent1" w:themeShade="BF"/>
+          <w:sz w:val="32"/>
+          <w:szCs w:val="32"/>
+        </w:rPr>
+        <w:t>Big change:</w:t>
+      </w:r>
+    </w:p>
+    <w:p/>
+    <w:p>
+      <w:r>
+        <w:t>During one of the classes, I realised I had not quite complete the graph as the paths/edges weren’t sperate objects that could be created (this may not have been required but I asked some people and they said they had done it this way so thought I should update this in case)</w:t>
+      </w:r>
+    </w:p>
+    <w:p/>
+    <w:p>
+      <w:r>
+        <w:t>These changes were not transferred onwards to other zorkish spikes but they still work (no commands are changed just how it works backend)</w:t>
+      </w:r>
+    </w:p>
+    <w:p/>
+    <w:p/>
+    <w:p/>
+    <w:p/>
+    <w:p/>
+    <w:p/>
+    <w:p>
+      <w:r>
+        <w:lastRenderedPageBreak/>
+        <w:t>Added a paths array to the json</w:t>
+      </w:r>
+    </w:p>
+    <w:p>
+      <w:r>
+        <w:drawing>
+          <wp:inline distT="0" distB="0" distL="0" distR="0" wp14:anchorId="3E0D713A" wp14:editId="24BD8DF2">
+            <wp:extent cx="2619741" cy="2543530"/>
+            <wp:effectExtent l="0" t="0" r="9525" b="9525"/>
+            <wp:docPr id="45607033" name="Picture 1"/>
+            <wp:cNvGraphicFramePr>
+              <a:graphicFrameLocks xmlns:a="http://schemas.openxmlformats.org/drawingml/2006/main" noChangeAspect="1"/>
+            </wp:cNvGraphicFramePr>
+            <a:graphic xmlns:a="http://schemas.openxmlformats.org/drawingml/2006/main">
+              <a:graphicData uri="http://schemas.openxmlformats.org/drawingml/2006/picture">
+                <pic:pic xmlns:pic="http://schemas.openxmlformats.org/drawingml/2006/picture">
+                  <pic:nvPicPr>
+                    <pic:cNvPr id="45607033" name=""/>
+                    <pic:cNvPicPr/>
+                  </pic:nvPicPr>
+                  <pic:blipFill>
+                    <a:blip r:embed="rId27"/>
+                    <a:stretch>
+                      <a:fillRect/>
+                    </a:stretch>
+                  </pic:blipFill>
+                  <pic:spPr>
+                    <a:xfrm>
+                      <a:off x="0" y="0"/>
+                      <a:ext cx="2619741" cy="2543530"/>
+                    </a:xfrm>
+                    <a:prstGeom prst="rect">
+                      <a:avLst/>
+                    </a:prstGeom>
+                  </pic:spPr>
+                </pic:pic>
+              </a:graphicData>
+            </a:graphic>
+          </wp:inline>
+        </w:drawing>
+      </w:r>
+    </w:p>
+    <w:p/>
+    <w:p>
+      <w:r>
+        <w:t>Added a path class and json deserialiser</w:t>
+      </w:r>
+    </w:p>
+    <w:p>
+      <w:r>
+        <w:drawing>
+          <wp:inline distT="0" distB="0" distL="0" distR="0" wp14:anchorId="0D1DDACB" wp14:editId="5D7F4095">
+            <wp:extent cx="4372585" cy="2162477"/>
+            <wp:effectExtent l="0" t="0" r="0" b="9525"/>
+            <wp:docPr id="104715827" name="Picture 1" descr="A screen shot of a computer code&#10;&#10;Description automatically generated"/>
+            <wp:cNvGraphicFramePr>
+              <a:graphicFrameLocks xmlns:a="http://schemas.openxmlformats.org/drawingml/2006/main" noChangeAspect="1"/>
+            </wp:cNvGraphicFramePr>
+            <a:graphic xmlns:a="http://schemas.openxmlformats.org/drawingml/2006/main">
+              <a:graphicData uri="http://schemas.openxmlformats.org/drawingml/2006/picture">
+                <pic:pic xmlns:pic="http://schemas.openxmlformats.org/drawingml/2006/picture">
+                  <pic:nvPicPr>
+                    <pic:cNvPr id="104715827" name="Picture 1" descr="A screen shot of a computer code&#10;&#10;Description automatically generated"/>
+                    <pic:cNvPicPr/>
+                  </pic:nvPicPr>
+                  <pic:blipFill>
+                    <a:blip r:embed="rId28"/>
+                    <a:stretch>
+                      <a:fillRect/>
+                    </a:stretch>
+                  </pic:blipFill>
+                  <pic:spPr>
+                    <a:xfrm>
+                      <a:off x="0" y="0"/>
+                      <a:ext cx="4372585" cy="2162477"/>
+                    </a:xfrm>
+                    <a:prstGeom prst="rect">
+                      <a:avLst/>
+                    </a:prstGeom>
+                  </pic:spPr>
+                </pic:pic>
+              </a:graphicData>
+            </a:graphic>
+          </wp:inline>
+        </w:drawing>
+      </w:r>
+    </w:p>
+    <w:p>
+      <w:r>
+        <w:drawing>
+          <wp:inline distT="0" distB="0" distL="0" distR="0" wp14:anchorId="68917138" wp14:editId="228BFD70">
+            <wp:extent cx="4887007" cy="3210373"/>
+            <wp:effectExtent l="0" t="0" r="8890" b="9525"/>
+            <wp:docPr id="422234181" name="Picture 1" descr="A computer screen shot of code&#10;&#10;Description automatically generated"/>
+            <wp:cNvGraphicFramePr>
+              <a:graphicFrameLocks xmlns:a="http://schemas.openxmlformats.org/drawingml/2006/main" noChangeAspect="1"/>
+            </wp:cNvGraphicFramePr>
+            <a:graphic xmlns:a="http://schemas.openxmlformats.org/drawingml/2006/main">
+              <a:graphicData uri="http://schemas.openxmlformats.org/drawingml/2006/picture">
+                <pic:pic xmlns:pic="http://schemas.openxmlformats.org/drawingml/2006/picture">
+                  <pic:nvPicPr>
+                    <pic:cNvPr id="422234181" name="Picture 1" descr="A computer screen shot of code&#10;&#10;Description automatically generated"/>
+                    <pic:cNvPicPr/>
+                  </pic:nvPicPr>
+                  <pic:blipFill>
+                    <a:blip r:embed="rId29"/>
+                    <a:stretch>
+                      <a:fillRect/>
+                    </a:stretch>
+                  </pic:blipFill>
+                  <pic:spPr>
+                    <a:xfrm>
+                      <a:off x="0" y="0"/>
+                      <a:ext cx="4887007" cy="3210373"/>
+                    </a:xfrm>
+                    <a:prstGeom prst="rect">
+                      <a:avLst/>
+                    </a:prstGeom>
+                  </pic:spPr>
+                </pic:pic>
+              </a:graphicData>
+            </a:graphic>
+          </wp:inline>
+        </w:drawing>
+      </w:r>
+    </w:p>
+    <w:p/>
+    <w:p/>
+    <w:p/>
+    <w:p>
+      <w:r>
+        <w:lastRenderedPageBreak/>
+        <w:t>Added paths map to Adventure class</w:t>
+      </w:r>
+    </w:p>
+    <w:p>
+      <w:r>
+        <w:drawing>
+          <wp:inline distT="0" distB="0" distL="0" distR="0" wp14:anchorId="20B94AC3" wp14:editId="68D1648E">
+            <wp:extent cx="3953427" cy="533474"/>
+            <wp:effectExtent l="0" t="0" r="9525" b="0"/>
+            <wp:docPr id="1744854554" name="Picture 1"/>
+            <wp:cNvGraphicFramePr>
+              <a:graphicFrameLocks xmlns:a="http://schemas.openxmlformats.org/drawingml/2006/main" noChangeAspect="1"/>
+            </wp:cNvGraphicFramePr>
+            <a:graphic xmlns:a="http://schemas.openxmlformats.org/drawingml/2006/main">
+              <a:graphicData uri="http://schemas.openxmlformats.org/drawingml/2006/picture">
+                <pic:pic xmlns:pic="http://schemas.openxmlformats.org/drawingml/2006/picture">
+                  <pic:nvPicPr>
+                    <pic:cNvPr id="1744854554" name="Picture 1"/>
+                    <pic:cNvPicPr/>
+                  </pic:nvPicPr>
+                  <pic:blipFill>
+                    <a:blip r:embed="rId30"/>
+                    <a:stretch>
+                      <a:fillRect/>
+                    </a:stretch>
+                  </pic:blipFill>
+                  <pic:spPr>
+                    <a:xfrm>
+                      <a:off x="0" y="0"/>
+                      <a:ext cx="3953427" cy="533474"/>
+                    </a:xfrm>
+                    <a:prstGeom prst="rect">
+                      <a:avLst/>
+                    </a:prstGeom>
+                  </pic:spPr>
+                </pic:pic>
+              </a:graphicData>
+            </a:graphic>
+          </wp:inline>
+        </w:drawing>
+      </w:r>
+    </w:p>
+    <w:p/>
+    <w:p>
+      <w:r>
+        <w:t>Added paths creation to adventure Start function:</w:t>
+      </w:r>
+    </w:p>
+    <w:p>
+      <w:r>
+        <w:drawing>
+          <wp:inline distT="0" distB="0" distL="0" distR="0" wp14:anchorId="4BE0EDF2" wp14:editId="43977724">
+            <wp:extent cx="6116320" cy="2464435"/>
+            <wp:effectExtent l="0" t="0" r="0" b="0"/>
+            <wp:docPr id="520395278" name="Picture 1" descr="A screen shot of a computer code&#10;&#10;Description automatically generated"/>
+            <wp:cNvGraphicFramePr>
+              <a:graphicFrameLocks xmlns:a="http://schemas.openxmlformats.org/drawingml/2006/main" noChangeAspect="1"/>
+            </wp:cNvGraphicFramePr>
+            <a:graphic xmlns:a="http://schemas.openxmlformats.org/drawingml/2006/main">
+              <a:graphicData uri="http://schemas.openxmlformats.org/drawingml/2006/picture">
+                <pic:pic xmlns:pic="http://schemas.openxmlformats.org/drawingml/2006/picture">
+                  <pic:nvPicPr>
+                    <pic:cNvPr id="520395278" name="Picture 1" descr="A screen shot of a computer code&#10;&#10;Description automatically generated"/>
+                    <pic:cNvPicPr/>
+                  </pic:nvPicPr>
+                  <pic:blipFill>
+                    <a:blip r:embed="rId31"/>
+                    <a:stretch>
+                      <a:fillRect/>
+                    </a:stretch>
+                  </pic:blipFill>
+                  <pic:spPr>
+                    <a:xfrm>
+                      <a:off x="0" y="0"/>
+                      <a:ext cx="6116320" cy="2464435"/>
+                    </a:xfrm>
+                    <a:prstGeom prst="rect">
+                      <a:avLst/>
+                    </a:prstGeom>
+                  </pic:spPr>
+                </pic:pic>
+              </a:graphicData>
+            </a:graphic>
+          </wp:inline>
+        </w:drawing>
+      </w:r>
+    </w:p>
+    <w:p/>
+    <w:p>
+      <w:r>
+        <w:t>Updated the gameInput section that changed with paths being added</w:t>
+      </w:r>
+    </w:p>
+    <w:p>
+      <w:r>
+        <w:drawing>
+          <wp:inline distT="0" distB="0" distL="0" distR="0" wp14:anchorId="2EFE7787" wp14:editId="4C43885A">
+            <wp:extent cx="6116320" cy="1296670"/>
+            <wp:effectExtent l="0" t="0" r="0" b="0"/>
+            <wp:docPr id="873555566" name="Picture 1" descr="A screen shot of a computer code&#10;&#10;Description automatically generated"/>
+            <wp:cNvGraphicFramePr>
+              <a:graphicFrameLocks xmlns:a="http://schemas.openxmlformats.org/drawingml/2006/main" noChangeAspect="1"/>
+            </wp:cNvGraphicFramePr>
+            <a:graphic xmlns:a="http://schemas.openxmlformats.org/drawingml/2006/main">
+              <a:graphicData uri="http://schemas.openxmlformats.org/drawingml/2006/picture">
+                <pic:pic xmlns:pic="http://schemas.openxmlformats.org/drawingml/2006/picture">
+                  <pic:nvPicPr>
+                    <pic:cNvPr id="873555566" name="Picture 1" descr="A screen shot of a computer code&#10;&#10;Description automatically generated"/>
+                    <pic:cNvPicPr/>
+                  </pic:nvPicPr>
+                  <pic:blipFill>
+                    <a:blip r:embed="rId32"/>
+                    <a:stretch>
+                      <a:fillRect/>
+                    </a:stretch>
+                  </pic:blipFill>
+                  <pic:spPr>
+                    <a:xfrm>
+                      <a:off x="0" y="0"/>
+                      <a:ext cx="6116320" cy="1296670"/>
+                    </a:xfrm>
+                    <a:prstGeom prst="rect">
+                      <a:avLst/>
+                    </a:prstGeom>
+                  </pic:spPr>
+                </pic:pic>
+              </a:graphicData>
+            </a:graphic>
+          </wp:inline>
+        </w:drawing>
+      </w:r>
+    </w:p>
+    <w:p/>
+    <w:p>
+      <w:r>
+        <w:t>Example use:</w:t>
+      </w:r>
+    </w:p>
+    <w:p>
+      <w:r>
+        <w:drawing>
+          <wp:inline distT="0" distB="0" distL="0" distR="0" wp14:anchorId="04628D8C" wp14:editId="22FD43AD">
+            <wp:extent cx="4394648" cy="3291840"/>
+            <wp:effectExtent l="0" t="0" r="6350" b="3810"/>
+            <wp:docPr id="101812871" name="Picture 1" descr="A computer screen shot of a black background&#10;&#10;Description automatically generated"/>
+            <wp:cNvGraphicFramePr>
+              <a:graphicFrameLocks xmlns:a="http://schemas.openxmlformats.org/drawingml/2006/main" noChangeAspect="1"/>
+            </wp:cNvGraphicFramePr>
+            <a:graphic xmlns:a="http://schemas.openxmlformats.org/drawingml/2006/main">
+              <a:graphicData uri="http://schemas.openxmlformats.org/drawingml/2006/picture">
+                <pic:pic xmlns:pic="http://schemas.openxmlformats.org/drawingml/2006/picture">
+                  <pic:nvPicPr>
+                    <pic:cNvPr id="101812871" name="Picture 1" descr="A computer screen shot of a black background&#10;&#10;Description automatically generated"/>
+                    <pic:cNvPicPr/>
+                  </pic:nvPicPr>
+                  <pic:blipFill>
+                    <a:blip r:embed="rId33"/>
+                    <a:stretch>
+                      <a:fillRect/>
+                    </a:stretch>
+                  </pic:blipFill>
+                  <pic:spPr>
+                    <a:xfrm>
+                      <a:off x="0" y="0"/>
+                      <a:ext cx="4399612" cy="3295558"/>
+                    </a:xfrm>
+                    <a:prstGeom prst="rect">
+                      <a:avLst/>
+                    </a:prstGeom>
+                  </pic:spPr>
+                </pic:pic>
+              </a:graphicData>
+            </a:graphic>
+          </wp:inline>
+        </w:drawing>
+      </w:r>
+    </w:p>
     <w:sectPr>
-      <w:headerReference w:type="default" r:id="rId27"/>
+      <w:headerReference w:type="default" r:id="rId34"/>
       <w:pgSz w:w="11900" w:h="16840"/>
       <w:pgMar w:top="1440" w:right="1134" w:bottom="1440" w:left="1134" w:header="709" w:footer="709" w:gutter="0"/>
       <w:cols w:space="708"/>
@@ -1852,7 +2212,7 @@
       <w:rPr>
         <w:noProof/>
       </w:rPr>
-      <w:t>21/10/24</w:t>
+      <w:t>23/10/24</w:t>
     </w:r>
     <w:r>
       <w:fldChar w:fldCharType="end"/>
@@ -2497,6 +2857,27 @@
       <w:lang w:eastAsia="ja-JP"/>
     </w:rPr>
   </w:style>
+  <w:style w:type="paragraph" w:styleId="Heading1">
+    <w:name w:val="heading 1"/>
+    <w:basedOn w:val="Normal"/>
+    <w:next w:val="Normal"/>
+    <w:link w:val="Heading1Char"/>
+    <w:uiPriority w:val="9"/>
+    <w:qFormat/>
+    <w:rsid w:val="001647F2"/>
+    <w:pPr>
+      <w:keepNext/>
+      <w:keepLines/>
+      <w:spacing w:before="240"/>
+      <w:outlineLvl w:val="0"/>
+    </w:pPr>
+    <w:rPr>
+      <w:rFonts w:asciiTheme="majorHAnsi" w:eastAsiaTheme="majorEastAsia" w:hAnsiTheme="majorHAnsi" w:cstheme="majorBidi"/>
+      <w:color w:val="2E74B5" w:themeColor="accent1" w:themeShade="BF"/>
+      <w:sz w:val="32"/>
+      <w:szCs w:val="32"/>
+    </w:rPr>
+  </w:style>
   <w:style w:type="paragraph" w:styleId="Heading2">
     <w:name w:val="heading 2"/>
     <w:basedOn w:val="Normal"/>
@@ -2649,6 +3030,20 @@
     <w:rPr>
       <w:color w:val="605E5C"/>
       <w:shd w:val="clear" w:color="auto" w:fill="E1DFDD"/>
+    </w:rPr>
+  </w:style>
+  <w:style w:type="character" w:customStyle="1" w:styleId="Heading1Char">
+    <w:name w:val="Heading 1 Char"/>
+    <w:basedOn w:val="DefaultParagraphFont"/>
+    <w:link w:val="Heading1"/>
+    <w:uiPriority w:val="9"/>
+    <w:rsid w:val="001647F2"/>
+    <w:rPr>
+      <w:rFonts w:asciiTheme="majorHAnsi" w:eastAsiaTheme="majorEastAsia" w:hAnsiTheme="majorHAnsi" w:cstheme="majorBidi"/>
+      <w:color w:val="2E74B5" w:themeColor="accent1" w:themeShade="BF"/>
+      <w:sz w:val="32"/>
+      <w:szCs w:val="32"/>
+      <w:lang w:eastAsia="ja-JP"/>
     </w:rPr>
   </w:style>
 </w:styles>

</xml_diff>